<commit_message>
Memoria (Motivación y Objetivos)
</commit_message>
<xml_diff>
--- a/SCG_TFG_ETSIIT.docx
+++ b/SCG_TFG_ETSIIT.docx
@@ -9106,36 +9106,6 @@
     </w:p>
     <w:p>
       <w:pPr>
-        <w:spacing w:line="200" w:lineRule="exact"/>
-        <w:rPr>
-          <w:sz w:val="20"/>
-          <w:szCs w:val="20"/>
-          <w:lang w:val="es-ES"/>
-        </w:rPr>
-      </w:pPr>
-    </w:p>
-    <w:p>
-      <w:pPr>
-        <w:spacing w:line="200" w:lineRule="exact"/>
-        <w:rPr>
-          <w:sz w:val="20"/>
-          <w:szCs w:val="20"/>
-          <w:lang w:val="es-ES"/>
-        </w:rPr>
-      </w:pPr>
-    </w:p>
-    <w:p>
-      <w:pPr>
-        <w:spacing w:line="200" w:lineRule="exact"/>
-        <w:rPr>
-          <w:sz w:val="20"/>
-          <w:szCs w:val="20"/>
-          <w:lang w:val="es-ES"/>
-        </w:rPr>
-      </w:pPr>
-    </w:p>
-    <w:p>
-      <w:pPr>
         <w:pStyle w:val="Prrafodelista"/>
         <w:numPr>
           <w:ilvl w:val="1"/>
@@ -9159,6 +9129,7 @@
           <w:szCs w:val="48"/>
           <w:lang w:val="es-ES" w:eastAsia="es-ES" w:bidi="es-ES"/>
         </w:rPr>
+        <w:lastRenderedPageBreak/>
         <w:t xml:space="preserve"> Motivación</w:t>
       </w:r>
     </w:p>
@@ -9257,16 +9228,6 @@
     </w:p>
     <w:p>
       <w:pPr>
-        <w:spacing w:line="200" w:lineRule="exact"/>
-        <w:rPr>
-          <w:sz w:val="20"/>
-          <w:szCs w:val="20"/>
-          <w:lang w:val="es-ES"/>
-        </w:rPr>
-      </w:pPr>
-    </w:p>
-    <w:p>
-      <w:pPr>
         <w:rPr>
           <w:rFonts w:ascii="Times New Roman" w:hAnsi="Times New Roman" w:cs="Times New Roman"/>
           <w:sz w:val="24"/>
@@ -9281,7 +9242,7 @@
           <w:szCs w:val="24"/>
           <w:lang w:val="es-ES"/>
         </w:rPr>
-        <w:t>En los tiempos que corren la consumici</w:t>
+        <w:t>E</w:t>
       </w:r>
       <w:r>
         <w:rPr>
@@ -9290,7 +9251,7 @@
           <w:szCs w:val="24"/>
           <w:lang w:val="es-ES"/>
         </w:rPr>
-        <w:t>ón de información ha crecido de forma exponencial, hecho</w:t>
+        <w:t xml:space="preserve">l desarrollo sostenible es de </w:t>
       </w:r>
       <w:r>
         <w:rPr>
@@ -9299,7 +9260,7 @@
           <w:szCs w:val="24"/>
           <w:lang w:val="es-ES"/>
         </w:rPr>
-        <w:t xml:space="preserve"> provocado por dos factores: la generación cada vez más rápida de información y </w:t>
+        <w:t>gran relevancia hoy</w:t>
       </w:r>
       <w:r>
         <w:rPr>
@@ -9308,28 +9269,26 @@
           <w:szCs w:val="24"/>
           <w:lang w:val="es-ES"/>
         </w:rPr>
-        <w:t xml:space="preserve">la creciente capacidad de acceder a dicha información. </w:t>
-      </w:r>
-    </w:p>
-    <w:p>
-      <w:pPr>
+        <w:t xml:space="preserve"> en día</w:t>
+      </w:r>
+      <w:r>
         <w:rPr>
           <w:rFonts w:ascii="Times New Roman" w:hAnsi="Times New Roman" w:cs="Times New Roman"/>
           <w:sz w:val="24"/>
           <w:szCs w:val="24"/>
           <w:lang w:val="es-ES"/>
         </w:rPr>
-      </w:pPr>
-    </w:p>
-    <w:p>
-      <w:pPr>
+        <w:t>, afectando, entre otras cosas, al derecho y a la informática</w:t>
+      </w:r>
+      <w:r>
         <w:rPr>
           <w:rFonts w:ascii="Times New Roman" w:hAnsi="Times New Roman" w:cs="Times New Roman"/>
           <w:sz w:val="24"/>
           <w:szCs w:val="24"/>
           <w:lang w:val="es-ES"/>
         </w:rPr>
-      </w:pPr>
+        <w:t>. Es importante tener e</w:t>
+      </w:r>
       <w:r>
         <w:rPr>
           <w:rFonts w:ascii="Times New Roman" w:hAnsi="Times New Roman" w:cs="Times New Roman"/>
@@ -9337,7 +9296,7 @@
           <w:szCs w:val="24"/>
           <w:lang w:val="es-ES"/>
         </w:rPr>
-        <w:t xml:space="preserve">Por otro lado, los datos por sí solos carecen de significado. Estos deben ser visualizados </w:t>
+        <w:t>n</w:t>
       </w:r>
       <w:r>
         <w:rPr>
@@ -9346,7 +9305,7 @@
           <w:szCs w:val="24"/>
           <w:lang w:val="es-ES"/>
         </w:rPr>
-        <w:t xml:space="preserve">e interpretados </w:t>
+        <w:t xml:space="preserve"> cuenta el consumo energético a la hora de la construcción de sistemas</w:t>
       </w:r>
       <w:r>
         <w:rPr>
@@ -9355,26 +9314,28 @@
           <w:szCs w:val="24"/>
           <w:lang w:val="es-ES"/>
         </w:rPr>
-        <w:t xml:space="preserve">correctamente mediante </w:t>
-      </w:r>
-      <w:r>
+        <w:t xml:space="preserve"> y redes, un consumo que deberemos ir reduciendo con el transcurso de los años para adaptarnos, no solo a la legislación, sino a las necesidades energéticas.</w:t>
+      </w:r>
+    </w:p>
+    <w:p>
+      <w:pPr>
         <w:rPr>
           <w:rFonts w:ascii="Times New Roman" w:hAnsi="Times New Roman" w:cs="Times New Roman"/>
           <w:sz w:val="24"/>
           <w:szCs w:val="24"/>
           <w:lang w:val="es-ES"/>
         </w:rPr>
-        <w:t xml:space="preserve">el software necesario. Este software no solo debe interpretar y visualizar datos, sino que debe hacerlo correctamente, es decir, debe moldearse a las necesidades </w:t>
-      </w:r>
-      <w:r>
+      </w:pPr>
+    </w:p>
+    <w:p>
+      <w:pPr>
         <w:rPr>
           <w:rFonts w:ascii="Times New Roman" w:hAnsi="Times New Roman" w:cs="Times New Roman"/>
           <w:sz w:val="24"/>
           <w:szCs w:val="24"/>
           <w:lang w:val="es-ES"/>
         </w:rPr>
-        <w:t xml:space="preserve">cambiantes </w:t>
-      </w:r>
+      </w:pPr>
       <w:r>
         <w:rPr>
           <w:rFonts w:ascii="Times New Roman" w:hAnsi="Times New Roman" w:cs="Times New Roman"/>
@@ -9382,7 +9343,7 @@
           <w:szCs w:val="24"/>
           <w:lang w:val="es-ES"/>
         </w:rPr>
-        <w:t>del usuario</w:t>
+        <w:t xml:space="preserve">Estas gráficas también deben estar respaldadas por fuentes fiables de información, ya que gran parte de esta no proviene de fuentes que garanticen que la información es veraz. </w:t>
       </w:r>
       <w:r>
         <w:rPr>
@@ -9391,7 +9352,7 @@
           <w:szCs w:val="24"/>
           <w:lang w:val="es-ES"/>
         </w:rPr>
-        <w:t xml:space="preserve">, de ahí la importancia de elaborar </w:t>
+        <w:t>Es p</w:t>
       </w:r>
       <w:r>
         <w:rPr>
@@ -9400,7 +9361,7 @@
           <w:szCs w:val="24"/>
           <w:lang w:val="es-ES"/>
         </w:rPr>
-        <w:t>interface</w:t>
+        <w:t>or ello</w:t>
       </w:r>
       <w:r>
         <w:rPr>
@@ -9409,7 +9370,7 @@
           <w:szCs w:val="24"/>
           <w:lang w:val="es-ES"/>
         </w:rPr>
-        <w:t>s correctas en términos de usabilidad y accesibilidad.</w:t>
+        <w:t xml:space="preserve"> </w:t>
       </w:r>
       <w:r>
         <w:rPr>
@@ -9418,7 +9379,7 @@
           <w:szCs w:val="24"/>
           <w:lang w:val="es-ES"/>
         </w:rPr>
-        <w:t xml:space="preserve"> Por ende, u</w:t>
+        <w:t>por lo que</w:t>
       </w:r>
       <w:r>
         <w:rPr>
@@ -9427,7 +9388,7 @@
           <w:szCs w:val="24"/>
           <w:lang w:val="es-ES"/>
         </w:rPr>
-        <w:t>na parte esencial de la visualización de los datos es la comunicación</w:t>
+        <w:t xml:space="preserve"> se deben utilizar siempre datos de fuentes fiables (</w:t>
       </w:r>
       <w:r>
         <w:rPr>
@@ -9436,7 +9397,7 @@
           <w:szCs w:val="24"/>
           <w:lang w:val="es-ES"/>
         </w:rPr>
-        <w:t>, ya que una imagen tiene el potencial de comunicar</w:t>
+        <w:t xml:space="preserve">del </w:t>
       </w:r>
       <w:r>
         <w:rPr>
@@ -9445,28 +9406,26 @@
           <w:szCs w:val="24"/>
           <w:lang w:val="es-ES"/>
         </w:rPr>
-        <w:t xml:space="preserve"> de una forma más efectiva que la palabra.</w:t>
-      </w:r>
-    </w:p>
-    <w:p>
-      <w:pPr>
+        <w:t>I</w:t>
+      </w:r>
+      <w:r>
         <w:rPr>
           <w:rFonts w:ascii="Times New Roman" w:hAnsi="Times New Roman" w:cs="Times New Roman"/>
           <w:sz w:val="24"/>
           <w:szCs w:val="24"/>
           <w:lang w:val="es-ES"/>
         </w:rPr>
-      </w:pPr>
-    </w:p>
-    <w:p>
-      <w:pPr>
+        <w:t xml:space="preserve">nstituto </w:t>
+      </w:r>
+      <w:r>
         <w:rPr>
           <w:rFonts w:ascii="Times New Roman" w:hAnsi="Times New Roman" w:cs="Times New Roman"/>
           <w:sz w:val="24"/>
           <w:szCs w:val="24"/>
           <w:lang w:val="es-ES"/>
         </w:rPr>
-      </w:pPr>
+        <w:t>N</w:t>
+      </w:r>
       <w:r>
         <w:rPr>
           <w:rFonts w:ascii="Times New Roman" w:hAnsi="Times New Roman" w:cs="Times New Roman"/>
@@ -9474,7 +9433,7 @@
           <w:szCs w:val="24"/>
           <w:lang w:val="es-ES"/>
         </w:rPr>
-        <w:t>Por otro lado, el desarrollo sostenible es de suma importancia hoy en día</w:t>
+        <w:t xml:space="preserve">acional de </w:t>
       </w:r>
       <w:r>
         <w:rPr>
@@ -9483,7 +9442,7 @@
           <w:szCs w:val="24"/>
           <w:lang w:val="es-ES"/>
         </w:rPr>
-        <w:t>, afectando, entre otras cosas, al derecho y a la informática</w:t>
+        <w:t>E</w:t>
       </w:r>
       <w:r>
         <w:rPr>
@@ -9492,7 +9451,7 @@
           <w:szCs w:val="24"/>
           <w:lang w:val="es-ES"/>
         </w:rPr>
-        <w:t>. Es importante tener e</w:t>
+        <w:t>stadística o</w:t>
       </w:r>
       <w:r>
         <w:rPr>
@@ -9501,7 +9460,7 @@
           <w:szCs w:val="24"/>
           <w:lang w:val="es-ES"/>
         </w:rPr>
-        <w:t>n</w:t>
+        <w:t xml:space="preserve"> </w:t>
       </w:r>
       <w:r>
         <w:rPr>
@@ -9510,7 +9469,7 @@
           <w:szCs w:val="24"/>
           <w:lang w:val="es-ES"/>
         </w:rPr>
-        <w:t xml:space="preserve"> cuenta el consumo energético a la hora de la construcción de sistemas.</w:t>
+        <w:t>Naciones Unidas, por ejemplo</w:t>
       </w:r>
       <w:r>
         <w:rPr>
@@ -9519,7 +9478,7 @@
           <w:szCs w:val="24"/>
           <w:lang w:val="es-ES"/>
         </w:rPr>
-        <w:t xml:space="preserve"> </w:t>
+        <w:t>)</w:t>
       </w:r>
       <w:r>
         <w:rPr>
@@ -9528,7 +9487,7 @@
           <w:szCs w:val="24"/>
           <w:lang w:val="es-ES"/>
         </w:rPr>
-        <w:t>De esta forma, un desglose de estos datos y su respectiva representación por el software pertinente es de suma importancia.</w:t>
+        <w:t>. Su influencia y su impacto son lo suficientemente importantes como para preocuparse por la fiabilidad de los datos.</w:t>
       </w:r>
     </w:p>
     <w:p>
@@ -9550,253 +9509,202 @@
           <w:lang w:val="es-ES"/>
         </w:rPr>
       </w:pPr>
-    </w:p>
-    <w:p>
-      <w:pPr>
+      <w:r>
         <w:rPr>
           <w:rFonts w:ascii="Times New Roman" w:hAnsi="Times New Roman" w:cs="Times New Roman"/>
           <w:sz w:val="24"/>
           <w:szCs w:val="24"/>
           <w:lang w:val="es-ES"/>
         </w:rPr>
-      </w:pPr>
-    </w:p>
-    <w:p>
-      <w:pPr>
+        <w:t>Es por todo ello que</w:t>
+      </w:r>
+      <w:r>
         <w:rPr>
           <w:rFonts w:ascii="Times New Roman" w:hAnsi="Times New Roman" w:cs="Times New Roman"/>
           <w:sz w:val="24"/>
           <w:szCs w:val="24"/>
           <w:lang w:val="es-ES"/>
         </w:rPr>
-      </w:pPr>
-    </w:p>
-    <w:p>
-      <w:pPr>
-        <w:spacing w:line="200" w:lineRule="exact"/>
-        <w:rPr>
-          <w:sz w:val="20"/>
-          <w:szCs w:val="20"/>
-          <w:lang w:val="es-ES"/>
-        </w:rPr>
-      </w:pPr>
-    </w:p>
-    <w:p>
-      <w:pPr>
-        <w:spacing w:line="200" w:lineRule="exact"/>
-        <w:rPr>
-          <w:sz w:val="20"/>
-          <w:szCs w:val="20"/>
-          <w:lang w:val="es-ES"/>
-        </w:rPr>
-      </w:pPr>
-    </w:p>
-    <w:p>
-      <w:pPr>
-        <w:spacing w:line="200" w:lineRule="exact"/>
-        <w:rPr>
-          <w:sz w:val="20"/>
-          <w:szCs w:val="20"/>
-          <w:lang w:val="es-ES"/>
-        </w:rPr>
-      </w:pPr>
-    </w:p>
-    <w:p>
-      <w:pPr>
-        <w:spacing w:line="200" w:lineRule="exact"/>
-        <w:rPr>
-          <w:sz w:val="20"/>
-          <w:szCs w:val="20"/>
-          <w:lang w:val="es-ES"/>
-        </w:rPr>
-      </w:pPr>
-    </w:p>
-    <w:p>
-      <w:pPr>
-        <w:spacing w:line="200" w:lineRule="exact"/>
-        <w:rPr>
-          <w:sz w:val="20"/>
-          <w:szCs w:val="20"/>
-          <w:lang w:val="es-ES"/>
-        </w:rPr>
-      </w:pPr>
-    </w:p>
-    <w:p>
-      <w:pPr>
-        <w:spacing w:line="200" w:lineRule="exact"/>
-        <w:rPr>
-          <w:sz w:val="20"/>
-          <w:szCs w:val="20"/>
-          <w:lang w:val="es-ES"/>
-        </w:rPr>
-      </w:pPr>
-    </w:p>
-    <w:p>
-      <w:pPr>
-        <w:spacing w:line="200" w:lineRule="exact"/>
-        <w:rPr>
-          <w:sz w:val="20"/>
-          <w:szCs w:val="20"/>
-          <w:lang w:val="es-ES"/>
-        </w:rPr>
-      </w:pPr>
-    </w:p>
-    <w:p>
-      <w:pPr>
-        <w:spacing w:line="200" w:lineRule="exact"/>
-        <w:rPr>
-          <w:sz w:val="20"/>
-          <w:szCs w:val="20"/>
-          <w:lang w:val="es-ES"/>
-        </w:rPr>
-      </w:pPr>
-    </w:p>
-    <w:p>
-      <w:pPr>
-        <w:spacing w:line="200" w:lineRule="exact"/>
-        <w:rPr>
-          <w:sz w:val="20"/>
-          <w:szCs w:val="20"/>
-          <w:lang w:val="es-ES"/>
-        </w:rPr>
-      </w:pPr>
-    </w:p>
-    <w:p>
-      <w:pPr>
-        <w:spacing w:line="200" w:lineRule="exact"/>
-        <w:rPr>
-          <w:sz w:val="20"/>
-          <w:szCs w:val="20"/>
-          <w:lang w:val="es-ES"/>
-        </w:rPr>
-      </w:pPr>
-    </w:p>
-    <w:p>
-      <w:pPr>
-        <w:spacing w:line="200" w:lineRule="exact"/>
-        <w:rPr>
-          <w:sz w:val="20"/>
-          <w:szCs w:val="20"/>
-          <w:lang w:val="es-ES"/>
-        </w:rPr>
-      </w:pPr>
-    </w:p>
-    <w:p>
-      <w:pPr>
-        <w:spacing w:line="200" w:lineRule="exact"/>
-        <w:rPr>
-          <w:sz w:val="20"/>
-          <w:szCs w:val="20"/>
-          <w:lang w:val="es-ES"/>
-        </w:rPr>
-      </w:pPr>
-    </w:p>
-    <w:p>
-      <w:pPr>
-        <w:spacing w:line="200" w:lineRule="exact"/>
-        <w:rPr>
-          <w:sz w:val="20"/>
-          <w:szCs w:val="20"/>
-          <w:lang w:val="es-ES"/>
-        </w:rPr>
-      </w:pPr>
-    </w:p>
-    <w:p>
-      <w:pPr>
-        <w:spacing w:line="200" w:lineRule="exact"/>
-        <w:rPr>
-          <w:sz w:val="20"/>
-          <w:szCs w:val="20"/>
-          <w:lang w:val="es-ES"/>
-        </w:rPr>
-      </w:pPr>
-    </w:p>
-    <w:p>
-      <w:pPr>
-        <w:spacing w:line="200" w:lineRule="exact"/>
-        <w:rPr>
-          <w:sz w:val="20"/>
-          <w:szCs w:val="20"/>
-          <w:lang w:val="es-ES"/>
-        </w:rPr>
-      </w:pPr>
-    </w:p>
-    <w:p>
-      <w:pPr>
-        <w:spacing w:line="200" w:lineRule="exact"/>
-        <w:rPr>
-          <w:sz w:val="20"/>
-          <w:szCs w:val="20"/>
-          <w:lang w:val="es-ES"/>
-        </w:rPr>
-      </w:pPr>
-    </w:p>
-    <w:p>
-      <w:pPr>
-        <w:spacing w:line="200" w:lineRule="exact"/>
-        <w:rPr>
-          <w:sz w:val="20"/>
-          <w:szCs w:val="20"/>
-          <w:lang w:val="es-ES"/>
-        </w:rPr>
-      </w:pPr>
-    </w:p>
-    <w:p>
-      <w:pPr>
-        <w:spacing w:line="200" w:lineRule="exact"/>
-        <w:rPr>
-          <w:sz w:val="20"/>
-          <w:szCs w:val="20"/>
-          <w:lang w:val="es-ES"/>
-        </w:rPr>
-      </w:pPr>
-    </w:p>
-    <w:p>
-      <w:pPr>
-        <w:spacing w:line="200" w:lineRule="exact"/>
-        <w:rPr>
-          <w:sz w:val="20"/>
-          <w:szCs w:val="20"/>
-          <w:lang w:val="es-ES"/>
-        </w:rPr>
-      </w:pPr>
-    </w:p>
-    <w:p>
-      <w:pPr>
-        <w:spacing w:line="200" w:lineRule="exact"/>
-        <w:rPr>
-          <w:sz w:val="20"/>
-          <w:szCs w:val="20"/>
-          <w:lang w:val="es-ES"/>
-        </w:rPr>
-      </w:pPr>
-    </w:p>
-    <w:p>
-      <w:pPr>
-        <w:spacing w:line="200" w:lineRule="exact"/>
-        <w:rPr>
-          <w:sz w:val="20"/>
-          <w:szCs w:val="20"/>
-          <w:lang w:val="es-ES"/>
-        </w:rPr>
-      </w:pPr>
-    </w:p>
-    <w:p>
-      <w:pPr>
-        <w:spacing w:line="200" w:lineRule="exact"/>
-        <w:rPr>
-          <w:sz w:val="20"/>
-          <w:szCs w:val="20"/>
-          <w:lang w:val="es-ES"/>
-        </w:rPr>
-      </w:pPr>
-    </w:p>
-    <w:p>
-      <w:pPr>
-        <w:spacing w:line="200" w:lineRule="exact"/>
-        <w:rPr>
-          <w:sz w:val="20"/>
-          <w:szCs w:val="20"/>
+        <w:t xml:space="preserve"> un desglose de estos datos y su respectiva representación por el software pertinente es de suma importancia.</w:t>
+      </w:r>
+      <w:r>
+        <w:rPr>
+          <w:rFonts w:ascii="Times New Roman" w:hAnsi="Times New Roman" w:cs="Times New Roman"/>
+          <w:sz w:val="24"/>
+          <w:szCs w:val="24"/>
+          <w:lang w:val="es-ES"/>
+        </w:rPr>
+        <w:t xml:space="preserve"> La estructura de los gráficos, los colores utilizados para ello, el espaciado, etc., serán buenos indicadores de una correcta representación.</w:t>
+      </w:r>
+    </w:p>
+    <w:p>
+      <w:pPr>
+        <w:rPr>
+          <w:rFonts w:ascii="Times New Roman" w:hAnsi="Times New Roman" w:cs="Times New Roman"/>
+          <w:sz w:val="24"/>
+          <w:szCs w:val="24"/>
+          <w:lang w:val="es-ES"/>
+        </w:rPr>
+      </w:pPr>
+    </w:p>
+    <w:p>
+      <w:pPr>
+        <w:rPr>
+          <w:rFonts w:ascii="Times New Roman" w:hAnsi="Times New Roman" w:cs="Times New Roman"/>
+          <w:sz w:val="24"/>
+          <w:szCs w:val="24"/>
+          <w:lang w:val="es-ES"/>
+        </w:rPr>
+      </w:pPr>
+      <w:r>
+        <w:rPr>
+          <w:rFonts w:ascii="Times New Roman" w:hAnsi="Times New Roman" w:cs="Times New Roman"/>
+          <w:sz w:val="24"/>
+          <w:szCs w:val="24"/>
+          <w:lang w:val="es-ES"/>
+        </w:rPr>
+        <w:t>L</w:t>
+      </w:r>
+      <w:r>
+        <w:rPr>
+          <w:rFonts w:ascii="Times New Roman" w:hAnsi="Times New Roman" w:cs="Times New Roman"/>
+          <w:sz w:val="24"/>
+          <w:szCs w:val="24"/>
+          <w:lang w:val="es-ES"/>
+        </w:rPr>
+        <w:t>os datos por sí solos carecen de significado. Estos deben ser visualizados e interpretados correctamente mediante el software necesario. Este software no solo debe interpretar y visualizar datos, sino que debe hacerlo correctamente, es decir, debe moldearse a las necesidades cambiantes del usuario, de ahí la importancia de elaborar interfaces correctas en términos de usabilidad y accesibilidad. Por ende, una parte esencial de la visualización de los datos es la comunicación, ya que una imagen tiene el potencial de comunicar de una forma más efectiva que la palabra.</w:t>
+      </w:r>
+    </w:p>
+    <w:p>
+      <w:pPr>
+        <w:rPr>
+          <w:rFonts w:ascii="Times New Roman" w:hAnsi="Times New Roman" w:cs="Times New Roman"/>
+          <w:sz w:val="24"/>
+          <w:szCs w:val="24"/>
+          <w:lang w:val="es-ES"/>
+        </w:rPr>
+      </w:pPr>
+    </w:p>
+    <w:p>
+      <w:pPr>
+        <w:rPr>
+          <w:rFonts w:ascii="Times New Roman" w:hAnsi="Times New Roman" w:cs="Times New Roman"/>
+          <w:sz w:val="24"/>
+          <w:szCs w:val="24"/>
+          <w:lang w:val="es-ES"/>
+        </w:rPr>
+      </w:pPr>
+      <w:r>
+        <w:rPr>
+          <w:rFonts w:ascii="Times New Roman" w:hAnsi="Times New Roman" w:cs="Times New Roman"/>
+          <w:sz w:val="24"/>
+          <w:szCs w:val="24"/>
+          <w:lang w:val="es-ES"/>
+        </w:rPr>
+        <w:t>Actualmente, debido a la rapidez con la que se desarrolla información y la capacidad de acceso por parte del usuario a este, el consumo de información se ha disparado de manera exponencial. Debido a ello, estamos expuestos diariamente a grandes cantidades de datos, los cuáles tienen formatos y estilos diferentes para su representación, lo cuál hace aún más difícil su identificación.</w:t>
+      </w:r>
+    </w:p>
+    <w:p>
+      <w:pPr>
+        <w:rPr>
+          <w:rFonts w:ascii="Times New Roman" w:hAnsi="Times New Roman" w:cs="Times New Roman"/>
+          <w:sz w:val="24"/>
+          <w:szCs w:val="24"/>
+          <w:lang w:val="es-ES"/>
+        </w:rPr>
+      </w:pPr>
+    </w:p>
+    <w:p>
+      <w:pPr>
+        <w:rPr>
+          <w:rFonts w:ascii="Times New Roman" w:hAnsi="Times New Roman" w:cs="Times New Roman"/>
+          <w:sz w:val="24"/>
+          <w:szCs w:val="24"/>
+          <w:lang w:val="es-ES"/>
+        </w:rPr>
+      </w:pPr>
+      <w:r>
+        <w:rPr>
+          <w:rFonts w:ascii="Times New Roman" w:hAnsi="Times New Roman" w:cs="Times New Roman"/>
+          <w:sz w:val="24"/>
+          <w:szCs w:val="24"/>
+          <w:lang w:val="es-ES"/>
+        </w:rPr>
+        <w:t>Finalmente, aclarar la importancia de las hojas de cálculo para la obtención de información de una forma clara y seguro. Con el objetivo de obtener datos para la representación de gráficos estas son de gran ayuda para almacenarlos</w:t>
+      </w:r>
+      <w:r>
+        <w:rPr>
+          <w:rFonts w:ascii="Times New Roman" w:hAnsi="Times New Roman" w:cs="Times New Roman"/>
+          <w:sz w:val="24"/>
+          <w:szCs w:val="24"/>
+          <w:lang w:val="es-ES"/>
+        </w:rPr>
+        <w:t>. Muchos bancos de información utilizan hojas de cálculos para exportar información con respecto a gráficos</w:t>
+      </w:r>
+      <w:r>
+        <w:rPr>
+          <w:rFonts w:ascii="Times New Roman" w:hAnsi="Times New Roman" w:cs="Times New Roman"/>
+          <w:sz w:val="24"/>
+          <w:szCs w:val="24"/>
+          <w:lang w:val="es-ES"/>
+        </w:rPr>
+        <w:t>, hecho por el cuál me he guiado para el desarrollo de la aplicación. Permiten exportar dichas hojas de cálculos de distintas maneras para su procesamiento (celdas separadas por punto y coma, por tabuladores, etc.).</w:t>
+      </w:r>
+      <w:r>
+        <w:rPr>
+          <w:rFonts w:ascii="Times New Roman" w:hAnsi="Times New Roman" w:cs="Times New Roman"/>
+          <w:sz w:val="24"/>
+          <w:szCs w:val="24"/>
+          <w:lang w:val="es-ES"/>
+        </w:rPr>
+        <w:t xml:space="preserve"> Para interpretar esta información, los gráficos de barras, líneas y circulares conforman una de las forman más simples e intuitivas para </w:t>
+      </w:r>
+      <w:r>
+        <w:rPr>
+          <w:rFonts w:ascii="Times New Roman" w:hAnsi="Times New Roman" w:cs="Times New Roman"/>
+          <w:sz w:val="24"/>
+          <w:szCs w:val="24"/>
+          <w:lang w:val="es-ES"/>
+        </w:rPr>
+        <w:t>adquirir esta información.</w:t>
+      </w:r>
+    </w:p>
+    <w:p>
+      <w:pPr>
+        <w:rPr>
+          <w:rFonts w:ascii="Times New Roman" w:hAnsi="Times New Roman" w:cs="Times New Roman"/>
+          <w:sz w:val="24"/>
+          <w:szCs w:val="24"/>
+          <w:lang w:val="es-ES"/>
+        </w:rPr>
+      </w:pPr>
+    </w:p>
+    <w:p>
+      <w:pPr>
+        <w:rPr>
+          <w:rFonts w:ascii="Times New Roman" w:hAnsi="Times New Roman" w:cs="Times New Roman"/>
+          <w:sz w:val="24"/>
+          <w:szCs w:val="24"/>
+          <w:lang w:val="es-ES"/>
+        </w:rPr>
+      </w:pPr>
+    </w:p>
+    <w:p>
+      <w:pPr>
+        <w:rPr>
+          <w:rFonts w:ascii="Times New Roman" w:hAnsi="Times New Roman" w:cs="Times New Roman"/>
+          <w:sz w:val="24"/>
+          <w:szCs w:val="24"/>
+          <w:lang w:val="es-ES"/>
+        </w:rPr>
+      </w:pPr>
+    </w:p>
+    <w:p>
+      <w:pPr>
+        <w:rPr>
+          <w:rFonts w:ascii="Times New Roman" w:hAnsi="Times New Roman" w:cs="Times New Roman"/>
+          <w:sz w:val="24"/>
+          <w:szCs w:val="24"/>
           <w:lang w:val="es-ES"/>
         </w:rPr>
       </w:pPr>
@@ -9846,6 +9754,7 @@
           <w:szCs w:val="48"/>
           <w:lang w:val="es-ES" w:eastAsia="es-ES" w:bidi="es-ES"/>
         </w:rPr>
+        <w:lastRenderedPageBreak/>
         <w:t xml:space="preserve"> Objetivos</w:t>
       </w:r>
     </w:p>
@@ -10020,7 +9929,7 @@
           <w:szCs w:val="24"/>
           <w:lang w:val="es-ES"/>
         </w:rPr>
-        <w:t xml:space="preserve"> este proyecto es el </w:t>
+        <w:t xml:space="preserve"> este proyecto es el desarrollo de una aplicación interactiva, disponible en Web, que permita a sus usuarios visualizar de forma gráfica</w:t>
       </w:r>
       <w:r>
         <w:rPr>
@@ -10029,27 +9938,27 @@
           <w:szCs w:val="24"/>
           <w:lang w:val="es-ES"/>
         </w:rPr>
-        <w:lastRenderedPageBreak/>
-        <w:t>desarrollo de una aplicación interactiva, disponible en Web, que permita a sus usuarios visualizar de forma gráfica</w:t>
-      </w:r>
-      <w:r>
-        <w:rPr>
+        <w:t xml:space="preserve"> e intuitiva datos relativos a los grados de cumplimiento de los Objetivos de Desarrollo Sostenible por parte de empresas, organizaciones privadas, públicas, países, etc.</w:t>
+      </w:r>
+      <w:r>
+        <w:rPr>
+          <w:rStyle w:val="hgkelc"/>
           <w:rFonts w:ascii="Times New Roman" w:hAnsi="Times New Roman" w:cs="Times New Roman"/>
           <w:sz w:val="24"/>
           <w:szCs w:val="24"/>
-          <w:lang w:val="es-ES"/>
-        </w:rPr>
-        <w:t xml:space="preserve"> e intuitiva datos relativos a los grados de cumplimiento de los Objetivos de Desarrollo Sostenible por parte de empresas, organizaciones privadas, públicas, países, etc.</w:t>
-      </w:r>
-      <w:r>
+        </w:rPr>
+        <w:t>».</w:t>
+      </w:r>
+    </w:p>
+    <w:p>
+      <w:pPr>
         <w:rPr>
           <w:rStyle w:val="hgkelc"/>
           <w:rFonts w:ascii="Times New Roman" w:hAnsi="Times New Roman" w:cs="Times New Roman"/>
           <w:sz w:val="24"/>
           <w:szCs w:val="24"/>
         </w:rPr>
-        <w:t>».</w:t>
-      </w:r>
+      </w:pPr>
     </w:p>
     <w:p>
       <w:pPr>
@@ -10060,16 +9969,16 @@
           <w:szCs w:val="24"/>
         </w:rPr>
       </w:pPr>
-    </w:p>
-    <w:p>
-      <w:pPr>
-        <w:rPr>
+      <w:r>
+        <w:rPr>
+          <w:rStyle w:val="hgkelc"/>
           <w:rFonts w:ascii="Times New Roman" w:hAnsi="Times New Roman" w:cs="Times New Roman"/>
           <w:sz w:val="24"/>
           <w:szCs w:val="24"/>
-          <w:lang w:val="es-ES"/>
-        </w:rPr>
-      </w:pPr>
+        </w:rPr>
+        <w:t xml:space="preserve">Un </w:t>
+      </w:r>
+      <w:proofErr w:type="spellStart"/>
       <w:r>
         <w:rPr>
           <w:rStyle w:val="hgkelc"/>
@@ -10077,9 +9986,9 @@
           <w:sz w:val="24"/>
           <w:szCs w:val="24"/>
         </w:rPr>
-        <w:t xml:space="preserve">No obstante, es </w:t>
-      </w:r>
-      <w:proofErr w:type="spellStart"/>
+        <w:t>desglose</w:t>
+      </w:r>
+      <w:proofErr w:type="spellEnd"/>
       <w:r>
         <w:rPr>
           <w:rStyle w:val="hgkelc"/>
@@ -10087,9 +9996,9 @@
           <w:sz w:val="24"/>
           <w:szCs w:val="24"/>
         </w:rPr>
-        <w:t>necesario</w:t>
-      </w:r>
-      <w:proofErr w:type="spellEnd"/>
+        <w:t xml:space="preserve"> de </w:t>
+      </w:r>
+      <w:proofErr w:type="spellStart"/>
       <w:r>
         <w:rPr>
           <w:rStyle w:val="hgkelc"/>
@@ -10097,9 +10006,9 @@
           <w:sz w:val="24"/>
           <w:szCs w:val="24"/>
         </w:rPr>
-        <w:t xml:space="preserve"> un </w:t>
-      </w:r>
-      <w:proofErr w:type="spellStart"/>
+        <w:t>los</w:t>
+      </w:r>
+      <w:proofErr w:type="spellEnd"/>
       <w:r>
         <w:rPr>
           <w:rStyle w:val="hgkelc"/>
@@ -10107,9 +10016,9 @@
           <w:sz w:val="24"/>
           <w:szCs w:val="24"/>
         </w:rPr>
-        <w:t>desglose</w:t>
-      </w:r>
-      <w:proofErr w:type="spellEnd"/>
+        <w:t xml:space="preserve"> </w:t>
+      </w:r>
+      <w:proofErr w:type="spellStart"/>
       <w:r>
         <w:rPr>
           <w:rStyle w:val="hgkelc"/>
@@ -10117,9 +10026,9 @@
           <w:sz w:val="24"/>
           <w:szCs w:val="24"/>
         </w:rPr>
-        <w:t xml:space="preserve"> de </w:t>
-      </w:r>
-      <w:proofErr w:type="spellStart"/>
+        <w:t>objetivos</w:t>
+      </w:r>
+      <w:proofErr w:type="spellEnd"/>
       <w:r>
         <w:rPr>
           <w:rStyle w:val="hgkelc"/>
@@ -10127,9 +10036,9 @@
           <w:sz w:val="24"/>
           <w:szCs w:val="24"/>
         </w:rPr>
-        <w:t>dichos</w:t>
-      </w:r>
-      <w:proofErr w:type="spellEnd"/>
+        <w:t xml:space="preserve"> </w:t>
+      </w:r>
+      <w:proofErr w:type="spellStart"/>
       <w:r>
         <w:rPr>
           <w:rStyle w:val="hgkelc"/>
@@ -10137,9 +10046,9 @@
           <w:sz w:val="24"/>
           <w:szCs w:val="24"/>
         </w:rPr>
-        <w:t xml:space="preserve"> </w:t>
-      </w:r>
-      <w:proofErr w:type="spellStart"/>
+        <w:t>sería</w:t>
+      </w:r>
+      <w:proofErr w:type="spellEnd"/>
       <w:r>
         <w:rPr>
           <w:rStyle w:val="hgkelc"/>
@@ -10147,9 +10056,9 @@
           <w:sz w:val="24"/>
           <w:szCs w:val="24"/>
         </w:rPr>
-        <w:t>objetivos</w:t>
-      </w:r>
-      <w:proofErr w:type="spellEnd"/>
+        <w:t xml:space="preserve"> </w:t>
+      </w:r>
+      <w:proofErr w:type="spellStart"/>
       <w:r>
         <w:rPr>
           <w:rStyle w:val="hgkelc"/>
@@ -10157,8 +10066,213 @@
           <w:sz w:val="24"/>
           <w:szCs w:val="24"/>
         </w:rPr>
-        <w:t>.</w:t>
-      </w:r>
+        <w:t>el</w:t>
+      </w:r>
+      <w:proofErr w:type="spellEnd"/>
+      <w:r>
+        <w:rPr>
+          <w:rStyle w:val="hgkelc"/>
+          <w:rFonts w:ascii="Times New Roman" w:hAnsi="Times New Roman" w:cs="Times New Roman"/>
+          <w:sz w:val="24"/>
+          <w:szCs w:val="24"/>
+        </w:rPr>
+        <w:t xml:space="preserve"> </w:t>
+      </w:r>
+      <w:proofErr w:type="spellStart"/>
+      <w:r>
+        <w:rPr>
+          <w:rStyle w:val="hgkelc"/>
+          <w:rFonts w:ascii="Times New Roman" w:hAnsi="Times New Roman" w:cs="Times New Roman"/>
+          <w:sz w:val="24"/>
+          <w:szCs w:val="24"/>
+        </w:rPr>
+        <w:t>siguiente</w:t>
+      </w:r>
+      <w:proofErr w:type="spellEnd"/>
+      <w:r>
+        <w:rPr>
+          <w:rStyle w:val="hgkelc"/>
+          <w:rFonts w:ascii="Times New Roman" w:hAnsi="Times New Roman" w:cs="Times New Roman"/>
+          <w:sz w:val="24"/>
+          <w:szCs w:val="24"/>
+        </w:rPr>
+        <w:t>:</w:t>
+      </w:r>
+    </w:p>
+    <w:p>
+      <w:pPr>
+        <w:rPr>
+          <w:rStyle w:val="hgkelc"/>
+          <w:rFonts w:ascii="Times New Roman" w:hAnsi="Times New Roman" w:cs="Times New Roman"/>
+          <w:sz w:val="24"/>
+          <w:szCs w:val="24"/>
+        </w:rPr>
+      </w:pPr>
+    </w:p>
+    <w:p>
+      <w:pPr>
+        <w:pStyle w:val="Prrafodelista"/>
+        <w:numPr>
+          <w:ilvl w:val="0"/>
+          <w:numId w:val="33"/>
+        </w:numPr>
+        <w:rPr>
+          <w:rFonts w:ascii="Times New Roman" w:hAnsi="Times New Roman" w:cs="Times New Roman"/>
+          <w:sz w:val="24"/>
+          <w:szCs w:val="24"/>
+          <w:lang w:val="es-ES"/>
+        </w:rPr>
+      </w:pPr>
+      <w:r>
+        <w:rPr>
+          <w:rFonts w:ascii="Times New Roman" w:hAnsi="Times New Roman" w:cs="Times New Roman"/>
+          <w:sz w:val="24"/>
+          <w:szCs w:val="24"/>
+          <w:lang w:val="es-ES"/>
+        </w:rPr>
+        <w:t>Visualización de gráfic</w:t>
+      </w:r>
+      <w:r>
+        <w:rPr>
+          <w:rFonts w:ascii="Times New Roman" w:hAnsi="Times New Roman" w:cs="Times New Roman"/>
+          <w:sz w:val="24"/>
+          <w:szCs w:val="24"/>
+          <w:lang w:val="es-ES"/>
+        </w:rPr>
+        <w:t>os de barras, de líneas y circulares, mediante representación 2D.</w:t>
+      </w:r>
+    </w:p>
+    <w:p>
+      <w:pPr>
+        <w:pStyle w:val="Prrafodelista"/>
+        <w:numPr>
+          <w:ilvl w:val="0"/>
+          <w:numId w:val="33"/>
+        </w:numPr>
+        <w:rPr>
+          <w:rFonts w:ascii="Times New Roman" w:hAnsi="Times New Roman" w:cs="Times New Roman"/>
+          <w:sz w:val="24"/>
+          <w:szCs w:val="24"/>
+          <w:lang w:val="es-ES"/>
+        </w:rPr>
+      </w:pPr>
+      <w:r>
+        <w:rPr>
+          <w:rFonts w:ascii="Times New Roman" w:hAnsi="Times New Roman" w:cs="Times New Roman"/>
+          <w:sz w:val="24"/>
+          <w:szCs w:val="24"/>
+          <w:lang w:val="es-ES"/>
+        </w:rPr>
+        <w:t>Procesamiento de ficheros .</w:t>
+      </w:r>
+      <w:proofErr w:type="spellStart"/>
+      <w:r>
+        <w:rPr>
+          <w:rFonts w:ascii="Times New Roman" w:hAnsi="Times New Roman" w:cs="Times New Roman"/>
+          <w:sz w:val="24"/>
+          <w:szCs w:val="24"/>
+          <w:lang w:val="es-ES"/>
+        </w:rPr>
+        <w:t>csv</w:t>
+      </w:r>
+      <w:proofErr w:type="spellEnd"/>
+      <w:r>
+        <w:rPr>
+          <w:rFonts w:ascii="Times New Roman" w:hAnsi="Times New Roman" w:cs="Times New Roman"/>
+          <w:sz w:val="24"/>
+          <w:szCs w:val="24"/>
+          <w:lang w:val="es-ES"/>
+        </w:rPr>
+        <w:t xml:space="preserve"> para la obtención de datos de representación para dichos gráficos.</w:t>
+      </w:r>
+    </w:p>
+    <w:p>
+      <w:pPr>
+        <w:pStyle w:val="Prrafodelista"/>
+        <w:numPr>
+          <w:ilvl w:val="0"/>
+          <w:numId w:val="33"/>
+        </w:numPr>
+        <w:rPr>
+          <w:rFonts w:ascii="Times New Roman" w:hAnsi="Times New Roman" w:cs="Times New Roman"/>
+          <w:sz w:val="24"/>
+          <w:szCs w:val="24"/>
+          <w:lang w:val="es-ES"/>
+        </w:rPr>
+      </w:pPr>
+      <w:r>
+        <w:rPr>
+          <w:rFonts w:ascii="Times New Roman" w:hAnsi="Times New Roman" w:cs="Times New Roman"/>
+          <w:sz w:val="24"/>
+          <w:szCs w:val="24"/>
+          <w:lang w:val="es-ES"/>
+        </w:rPr>
+        <w:t>Realización de una aplicación interactiva y relativamente intuitiva que permite cargar un fichero .</w:t>
+      </w:r>
+      <w:proofErr w:type="spellStart"/>
+      <w:r>
+        <w:rPr>
+          <w:rFonts w:ascii="Times New Roman" w:hAnsi="Times New Roman" w:cs="Times New Roman"/>
+          <w:sz w:val="24"/>
+          <w:szCs w:val="24"/>
+          <w:lang w:val="es-ES"/>
+        </w:rPr>
+        <w:t>csv</w:t>
+      </w:r>
+      <w:proofErr w:type="spellEnd"/>
+      <w:r>
+        <w:rPr>
+          <w:rFonts w:ascii="Times New Roman" w:hAnsi="Times New Roman" w:cs="Times New Roman"/>
+          <w:sz w:val="24"/>
+          <w:szCs w:val="24"/>
+          <w:lang w:val="es-ES"/>
+        </w:rPr>
+        <w:t xml:space="preserve"> y representarlo en los gráficos ya descritos.</w:t>
+      </w:r>
+    </w:p>
+    <w:p>
+      <w:pPr>
+        <w:pStyle w:val="Prrafodelista"/>
+        <w:numPr>
+          <w:ilvl w:val="0"/>
+          <w:numId w:val="33"/>
+        </w:numPr>
+        <w:rPr>
+          <w:rFonts w:ascii="Times New Roman" w:hAnsi="Times New Roman" w:cs="Times New Roman"/>
+          <w:sz w:val="24"/>
+          <w:szCs w:val="24"/>
+          <w:lang w:val="es-ES"/>
+        </w:rPr>
+      </w:pPr>
+      <w:r>
+        <w:rPr>
+          <w:rFonts w:ascii="Times New Roman" w:hAnsi="Times New Roman" w:cs="Times New Roman"/>
+          <w:sz w:val="24"/>
+          <w:szCs w:val="24"/>
+          <w:lang w:val="es-ES"/>
+        </w:rPr>
+        <w:t>Representación de otra información relevante en otros apartados de la aplicación.</w:t>
+      </w:r>
+    </w:p>
+    <w:p>
+      <w:pPr>
+        <w:rPr>
+          <w:rFonts w:ascii="Times New Roman" w:hAnsi="Times New Roman" w:cs="Times New Roman"/>
+          <w:sz w:val="24"/>
+          <w:szCs w:val="24"/>
+          <w:lang w:val="es-ES"/>
+        </w:rPr>
+      </w:pPr>
+    </w:p>
+    <w:p>
+      <w:pPr>
+        <w:rPr>
+          <w:rFonts w:ascii="Times New Roman" w:hAnsi="Times New Roman" w:cs="Times New Roman"/>
+          <w:sz w:val="24"/>
+          <w:szCs w:val="24"/>
+          <w:lang w:val="es-ES"/>
+        </w:rPr>
+      </w:pPr>
     </w:p>
     <w:p>
       <w:pPr>
@@ -11526,7 +11640,6 @@
           <w:szCs w:val="48"/>
           <w:lang w:val="es-ES" w:eastAsia="es-ES" w:bidi="es-ES"/>
         </w:rPr>
-        <w:lastRenderedPageBreak/>
         <w:t xml:space="preserve"> Requisitos funcionales</w:t>
       </w:r>
     </w:p>
@@ -12849,6 +12962,7 @@
                 <w:szCs w:val="24"/>
                 <w:lang w:val="es-ES" w:eastAsia="es-ES" w:bidi="es-ES"/>
               </w:rPr>
+              <w:lastRenderedPageBreak/>
               <w:t>RF.5</w:t>
             </w:r>
           </w:p>
@@ -13387,7 +13501,6 @@
                 <w:szCs w:val="24"/>
                 <w:lang w:val="es-ES" w:eastAsia="es-ES" w:bidi="es-ES"/>
               </w:rPr>
-              <w:lastRenderedPageBreak/>
               <w:t>RF.7</w:t>
             </w:r>
           </w:p>
@@ -14350,6 +14463,7 @@
                 <w:szCs w:val="24"/>
                 <w:lang w:val="es-ES" w:eastAsia="es-ES" w:bidi="es-ES"/>
               </w:rPr>
+              <w:lastRenderedPageBreak/>
               <w:t>Descripción</w:t>
             </w:r>
           </w:p>
@@ -14610,7 +14724,6 @@
           <w:szCs w:val="48"/>
           <w:lang w:val="es-ES" w:eastAsia="es-ES" w:bidi="es-ES"/>
         </w:rPr>
-        <w:lastRenderedPageBreak/>
         <w:t xml:space="preserve"> Bocetos</w:t>
       </w:r>
     </w:p>
@@ -15343,7 +15456,6 @@
           <w:szCs w:val="24"/>
           <w:lang w:val="es-ES"/>
         </w:rPr>
-        <w:lastRenderedPageBreak/>
         <w:t>A modo de desglose:</w:t>
       </w:r>
     </w:p>
@@ -15987,6 +16099,7 @@
           <w:szCs w:val="20"/>
           <w:lang w:val="es-ES"/>
         </w:rPr>
+        <w:lastRenderedPageBreak/>
         <w:drawing>
           <wp:anchor distT="0" distB="0" distL="114300" distR="114300" simplePos="0" relativeHeight="251696128" behindDoc="0" locked="0" layoutInCell="1" allowOverlap="1" wp14:anchorId="6518408A" wp14:editId="7B4D13BC">
             <wp:simplePos x="0" y="0"/>
@@ -16325,7 +16438,6 @@
           <w:szCs w:val="24"/>
           <w:lang w:val="es-ES"/>
         </w:rPr>
-        <w:lastRenderedPageBreak/>
         <w:t>Contacto e Información relacionad</w:t>
       </w:r>
       <w:r>
@@ -16772,6 +16884,7 @@
           <w:szCs w:val="20"/>
           <w:lang w:val="es-ES"/>
         </w:rPr>
+        <w:lastRenderedPageBreak/>
         <w:drawing>
           <wp:anchor distT="0" distB="0" distL="114300" distR="114300" simplePos="0" relativeHeight="251698176" behindDoc="0" locked="0" layoutInCell="1" allowOverlap="1" wp14:anchorId="64BB8403" wp14:editId="13D661A7">
             <wp:simplePos x="0" y="0"/>
@@ -17211,7 +17324,6 @@
           <w:szCs w:val="24"/>
           <w:lang w:val="es-ES"/>
         </w:rPr>
-        <w:lastRenderedPageBreak/>
         <w:t>Visualización de gráficas de barras, líneas y circulares</w:t>
       </w:r>
       <w:r>
@@ -22072,7 +22184,6 @@
         <w:docPartUnique/>
       </w:docPartObj>
     </w:sdtPr>
-    <w:sdtEndPr/>
     <w:sdtContent>
       <w:p>
         <w:pPr>
@@ -25842,6 +25953,119 @@
       <w:rPr>
         <w:rFonts w:hint="default"/>
         <w:b w:val="0"/>
+      </w:rPr>
+    </w:lvl>
+  </w:abstractNum>
+  <w:abstractNum w:abstractNumId="32" w15:restartNumberingAfterBreak="0">
+    <w:nsid w:val="79D07AEA"/>
+    <w:multiLevelType w:val="hybridMultilevel"/>
+    <w:tmpl w:val="8B34EAA2"/>
+    <w:lvl w:ilvl="0" w:tplc="0C0A0001">
+      <w:start w:val="1"/>
+      <w:numFmt w:val="bullet"/>
+      <w:lvlText w:val=""/>
+      <w:lvlJc w:val="left"/>
+      <w:pPr>
+        <w:ind w:left="720" w:hanging="360"/>
+      </w:pPr>
+      <w:rPr>
+        <w:rFonts w:ascii="Symbol" w:hAnsi="Symbol" w:hint="default"/>
+      </w:rPr>
+    </w:lvl>
+    <w:lvl w:ilvl="1" w:tplc="0C0A0003" w:tentative="1">
+      <w:start w:val="1"/>
+      <w:numFmt w:val="bullet"/>
+      <w:lvlText w:val="o"/>
+      <w:lvlJc w:val="left"/>
+      <w:pPr>
+        <w:ind w:left="1440" w:hanging="360"/>
+      </w:pPr>
+      <w:rPr>
+        <w:rFonts w:ascii="Courier New" w:hAnsi="Courier New" w:cs="Courier New" w:hint="default"/>
+      </w:rPr>
+    </w:lvl>
+    <w:lvl w:ilvl="2" w:tplc="0C0A0005" w:tentative="1">
+      <w:start w:val="1"/>
+      <w:numFmt w:val="bullet"/>
+      <w:lvlText w:val=""/>
+      <w:lvlJc w:val="left"/>
+      <w:pPr>
+        <w:ind w:left="2160" w:hanging="360"/>
+      </w:pPr>
+      <w:rPr>
+        <w:rFonts w:ascii="Wingdings" w:hAnsi="Wingdings" w:hint="default"/>
+      </w:rPr>
+    </w:lvl>
+    <w:lvl w:ilvl="3" w:tplc="0C0A0001" w:tentative="1">
+      <w:start w:val="1"/>
+      <w:numFmt w:val="bullet"/>
+      <w:lvlText w:val=""/>
+      <w:lvlJc w:val="left"/>
+      <w:pPr>
+        <w:ind w:left="2880" w:hanging="360"/>
+      </w:pPr>
+      <w:rPr>
+        <w:rFonts w:ascii="Symbol" w:hAnsi="Symbol" w:hint="default"/>
+      </w:rPr>
+    </w:lvl>
+    <w:lvl w:ilvl="4" w:tplc="0C0A0003" w:tentative="1">
+      <w:start w:val="1"/>
+      <w:numFmt w:val="bullet"/>
+      <w:lvlText w:val="o"/>
+      <w:lvlJc w:val="left"/>
+      <w:pPr>
+        <w:ind w:left="3600" w:hanging="360"/>
+      </w:pPr>
+      <w:rPr>
+        <w:rFonts w:ascii="Courier New" w:hAnsi="Courier New" w:cs="Courier New" w:hint="default"/>
+      </w:rPr>
+    </w:lvl>
+    <w:lvl w:ilvl="5" w:tplc="0C0A0005" w:tentative="1">
+      <w:start w:val="1"/>
+      <w:numFmt w:val="bullet"/>
+      <w:lvlText w:val=""/>
+      <w:lvlJc w:val="left"/>
+      <w:pPr>
+        <w:ind w:left="4320" w:hanging="360"/>
+      </w:pPr>
+      <w:rPr>
+        <w:rFonts w:ascii="Wingdings" w:hAnsi="Wingdings" w:hint="default"/>
+      </w:rPr>
+    </w:lvl>
+    <w:lvl w:ilvl="6" w:tplc="0C0A0001" w:tentative="1">
+      <w:start w:val="1"/>
+      <w:numFmt w:val="bullet"/>
+      <w:lvlText w:val=""/>
+      <w:lvlJc w:val="left"/>
+      <w:pPr>
+        <w:ind w:left="5040" w:hanging="360"/>
+      </w:pPr>
+      <w:rPr>
+        <w:rFonts w:ascii="Symbol" w:hAnsi="Symbol" w:hint="default"/>
+      </w:rPr>
+    </w:lvl>
+    <w:lvl w:ilvl="7" w:tplc="0C0A0003" w:tentative="1">
+      <w:start w:val="1"/>
+      <w:numFmt w:val="bullet"/>
+      <w:lvlText w:val="o"/>
+      <w:lvlJc w:val="left"/>
+      <w:pPr>
+        <w:ind w:left="5760" w:hanging="360"/>
+      </w:pPr>
+      <w:rPr>
+        <w:rFonts w:ascii="Courier New" w:hAnsi="Courier New" w:cs="Courier New" w:hint="default"/>
+      </w:rPr>
+    </w:lvl>
+    <w:lvl w:ilvl="8" w:tplc="0C0A0005" w:tentative="1">
+      <w:start w:val="1"/>
+      <w:numFmt w:val="bullet"/>
+      <w:lvlText w:val=""/>
+      <w:lvlJc w:val="left"/>
+      <w:pPr>
+        <w:ind w:left="6480" w:hanging="360"/>
+      </w:pPr>
+      <w:rPr>
+        <w:rFonts w:ascii="Wingdings" w:hAnsi="Wingdings" w:hint="default"/>
       </w:rPr>
     </w:lvl>
   </w:abstractNum>
@@ -25940,6 +26164,9 @@
   </w:num>
   <w:num w:numId="32" w16cid:durableId="1206715644">
     <w:abstractNumId w:val="20"/>
+  </w:num>
+  <w:num w:numId="33" w16cid:durableId="1622757717">
+    <w:abstractNumId w:val="32"/>
   </w:num>
 </w:numbering>
 </file>

</xml_diff>

<commit_message>
Memoria: Diagrama de clases y de interacción
</commit_message>
<xml_diff>
--- a/SCG_TFG_ETSIIT.docx
+++ b/SCG_TFG_ETSIIT.docx
@@ -19402,573 +19402,765 @@
     </w:p>
     <w:p>
       <w:pPr>
-        <w:spacing w:line="200" w:lineRule="exact"/>
-        <w:rPr>
-          <w:sz w:val="20"/>
-          <w:szCs w:val="20"/>
-          <w:lang w:val="es-ES"/>
-        </w:rPr>
-      </w:pPr>
-    </w:p>
-    <w:p>
-      <w:pPr>
-        <w:spacing w:line="200" w:lineRule="exact"/>
-        <w:rPr>
-          <w:sz w:val="20"/>
-          <w:szCs w:val="20"/>
-          <w:lang w:val="es-ES"/>
-        </w:rPr>
-      </w:pPr>
-    </w:p>
-    <w:p>
-      <w:pPr>
-        <w:spacing w:line="200" w:lineRule="exact"/>
-        <w:rPr>
-          <w:sz w:val="20"/>
-          <w:szCs w:val="20"/>
-          <w:lang w:val="es-ES"/>
-        </w:rPr>
-      </w:pPr>
-    </w:p>
-    <w:p>
-      <w:pPr>
-        <w:spacing w:line="200" w:lineRule="exact"/>
-        <w:rPr>
-          <w:sz w:val="20"/>
-          <w:szCs w:val="20"/>
-          <w:lang w:val="es-ES"/>
-        </w:rPr>
-      </w:pPr>
-    </w:p>
-    <w:p>
-      <w:pPr>
-        <w:spacing w:line="200" w:lineRule="exact"/>
-        <w:rPr>
-          <w:sz w:val="20"/>
-          <w:szCs w:val="20"/>
-          <w:lang w:val="es-ES"/>
-        </w:rPr>
-      </w:pPr>
-    </w:p>
-    <w:p>
-      <w:pPr>
-        <w:spacing w:line="200" w:lineRule="exact"/>
-        <w:rPr>
-          <w:sz w:val="20"/>
-          <w:szCs w:val="20"/>
-          <w:lang w:val="es-ES"/>
-        </w:rPr>
-      </w:pPr>
-    </w:p>
-    <w:p>
-      <w:pPr>
-        <w:spacing w:line="200" w:lineRule="exact"/>
-        <w:rPr>
-          <w:sz w:val="20"/>
-          <w:szCs w:val="20"/>
-          <w:lang w:val="es-ES"/>
-        </w:rPr>
-      </w:pPr>
-    </w:p>
-    <w:p>
-      <w:pPr>
-        <w:spacing w:line="200" w:lineRule="exact"/>
-        <w:rPr>
-          <w:sz w:val="20"/>
-          <w:szCs w:val="20"/>
-          <w:lang w:val="es-ES"/>
-        </w:rPr>
-      </w:pPr>
-    </w:p>
-    <w:p>
-      <w:pPr>
-        <w:spacing w:line="200" w:lineRule="exact"/>
-        <w:rPr>
-          <w:sz w:val="20"/>
-          <w:szCs w:val="20"/>
-          <w:lang w:val="es-ES"/>
-        </w:rPr>
-      </w:pPr>
-    </w:p>
-    <w:p>
-      <w:pPr>
-        <w:spacing w:line="200" w:lineRule="exact"/>
-        <w:rPr>
-          <w:sz w:val="20"/>
-          <w:szCs w:val="20"/>
-          <w:lang w:val="es-ES"/>
-        </w:rPr>
-      </w:pPr>
-    </w:p>
-    <w:p>
-      <w:pPr>
-        <w:spacing w:line="200" w:lineRule="exact"/>
-        <w:rPr>
-          <w:sz w:val="20"/>
-          <w:szCs w:val="20"/>
-          <w:lang w:val="es-ES"/>
-        </w:rPr>
-      </w:pPr>
-    </w:p>
-    <w:p>
-      <w:pPr>
-        <w:spacing w:line="200" w:lineRule="exact"/>
-        <w:rPr>
-          <w:sz w:val="20"/>
-          <w:szCs w:val="20"/>
-          <w:lang w:val="es-ES"/>
-        </w:rPr>
-      </w:pPr>
-    </w:p>
-    <w:p>
-      <w:pPr>
-        <w:spacing w:line="200" w:lineRule="exact"/>
-        <w:rPr>
-          <w:sz w:val="20"/>
-          <w:szCs w:val="20"/>
-          <w:lang w:val="es-ES"/>
-        </w:rPr>
-      </w:pPr>
-    </w:p>
-    <w:p>
-      <w:pPr>
-        <w:spacing w:line="200" w:lineRule="exact"/>
-        <w:rPr>
-          <w:sz w:val="20"/>
-          <w:szCs w:val="20"/>
-          <w:lang w:val="es-ES"/>
-        </w:rPr>
-      </w:pPr>
-    </w:p>
-    <w:p>
-      <w:pPr>
-        <w:spacing w:line="200" w:lineRule="exact"/>
-        <w:rPr>
-          <w:sz w:val="20"/>
-          <w:szCs w:val="20"/>
-          <w:lang w:val="es-ES"/>
-        </w:rPr>
-      </w:pPr>
-    </w:p>
-    <w:p>
-      <w:pPr>
-        <w:spacing w:line="200" w:lineRule="exact"/>
-        <w:rPr>
-          <w:sz w:val="20"/>
-          <w:szCs w:val="20"/>
-          <w:lang w:val="es-ES"/>
-        </w:rPr>
-      </w:pPr>
-    </w:p>
-    <w:p>
-      <w:pPr>
-        <w:spacing w:line="200" w:lineRule="exact"/>
-        <w:rPr>
-          <w:sz w:val="20"/>
-          <w:szCs w:val="20"/>
-          <w:lang w:val="es-ES"/>
-        </w:rPr>
-      </w:pPr>
-    </w:p>
-    <w:p>
-      <w:pPr>
-        <w:spacing w:line="200" w:lineRule="exact"/>
-        <w:rPr>
-          <w:sz w:val="20"/>
-          <w:szCs w:val="20"/>
-          <w:lang w:val="es-ES"/>
-        </w:rPr>
-      </w:pPr>
-    </w:p>
-    <w:p>
-      <w:pPr>
-        <w:spacing w:line="200" w:lineRule="exact"/>
-        <w:rPr>
-          <w:sz w:val="20"/>
-          <w:szCs w:val="20"/>
-          <w:lang w:val="es-ES"/>
-        </w:rPr>
-      </w:pPr>
-    </w:p>
-    <w:p>
-      <w:pPr>
-        <w:spacing w:line="200" w:lineRule="exact"/>
-        <w:rPr>
-          <w:sz w:val="20"/>
-          <w:szCs w:val="20"/>
-          <w:lang w:val="es-ES"/>
-        </w:rPr>
-      </w:pPr>
-    </w:p>
-    <w:p>
-      <w:pPr>
-        <w:spacing w:line="200" w:lineRule="exact"/>
-        <w:rPr>
-          <w:sz w:val="20"/>
-          <w:szCs w:val="20"/>
-          <w:lang w:val="es-ES"/>
-        </w:rPr>
-      </w:pPr>
-    </w:p>
-    <w:p>
-      <w:pPr>
-        <w:spacing w:line="200" w:lineRule="exact"/>
-        <w:rPr>
-          <w:sz w:val="20"/>
-          <w:szCs w:val="20"/>
-          <w:lang w:val="es-ES"/>
-        </w:rPr>
-      </w:pPr>
-    </w:p>
-    <w:p>
-      <w:pPr>
-        <w:spacing w:line="200" w:lineRule="exact"/>
-        <w:rPr>
-          <w:sz w:val="20"/>
-          <w:szCs w:val="20"/>
-          <w:lang w:val="es-ES"/>
-        </w:rPr>
-      </w:pPr>
-    </w:p>
-    <w:p>
-      <w:pPr>
-        <w:spacing w:line="200" w:lineRule="exact"/>
-        <w:rPr>
-          <w:sz w:val="20"/>
-          <w:szCs w:val="20"/>
-          <w:lang w:val="es-ES"/>
-        </w:rPr>
-      </w:pPr>
-    </w:p>
-    <w:p>
-      <w:pPr>
-        <w:spacing w:line="200" w:lineRule="exact"/>
-        <w:rPr>
-          <w:sz w:val="20"/>
-          <w:szCs w:val="20"/>
-          <w:lang w:val="es-ES"/>
-        </w:rPr>
-      </w:pPr>
-    </w:p>
-    <w:p>
-      <w:pPr>
-        <w:spacing w:line="200" w:lineRule="exact"/>
-        <w:rPr>
-          <w:sz w:val="20"/>
-          <w:szCs w:val="20"/>
-          <w:lang w:val="es-ES"/>
-        </w:rPr>
-      </w:pPr>
-    </w:p>
-    <w:p>
-      <w:pPr>
-        <w:spacing w:line="200" w:lineRule="exact"/>
-        <w:rPr>
-          <w:sz w:val="20"/>
-          <w:szCs w:val="20"/>
-          <w:lang w:val="es-ES"/>
-        </w:rPr>
-      </w:pPr>
-    </w:p>
-    <w:p>
-      <w:pPr>
-        <w:spacing w:line="200" w:lineRule="exact"/>
-        <w:rPr>
-          <w:sz w:val="20"/>
-          <w:szCs w:val="20"/>
-          <w:lang w:val="es-ES"/>
-        </w:rPr>
-      </w:pPr>
-    </w:p>
-    <w:p>
-      <w:pPr>
-        <w:spacing w:line="200" w:lineRule="exact"/>
-        <w:rPr>
-          <w:sz w:val="20"/>
-          <w:szCs w:val="20"/>
-          <w:lang w:val="es-ES"/>
-        </w:rPr>
-      </w:pPr>
-    </w:p>
-    <w:p>
-      <w:pPr>
-        <w:spacing w:line="200" w:lineRule="exact"/>
-        <w:rPr>
-          <w:sz w:val="20"/>
-          <w:szCs w:val="20"/>
-          <w:lang w:val="es-ES"/>
-        </w:rPr>
-      </w:pPr>
-    </w:p>
-    <w:p>
-      <w:pPr>
-        <w:spacing w:line="200" w:lineRule="exact"/>
-        <w:rPr>
-          <w:sz w:val="20"/>
-          <w:szCs w:val="20"/>
-          <w:lang w:val="es-ES"/>
-        </w:rPr>
-      </w:pPr>
-    </w:p>
-    <w:p>
-      <w:pPr>
-        <w:spacing w:line="200" w:lineRule="exact"/>
-        <w:rPr>
-          <w:sz w:val="20"/>
-          <w:szCs w:val="20"/>
-          <w:lang w:val="es-ES"/>
-        </w:rPr>
-      </w:pPr>
-    </w:p>
-    <w:p>
-      <w:pPr>
-        <w:spacing w:line="200" w:lineRule="exact"/>
-        <w:rPr>
-          <w:sz w:val="20"/>
-          <w:szCs w:val="20"/>
-          <w:lang w:val="es-ES"/>
-        </w:rPr>
-      </w:pPr>
-    </w:p>
-    <w:p>
-      <w:pPr>
-        <w:spacing w:line="200" w:lineRule="exact"/>
-        <w:rPr>
-          <w:sz w:val="20"/>
-          <w:szCs w:val="20"/>
-          <w:lang w:val="es-ES"/>
-        </w:rPr>
-      </w:pPr>
-    </w:p>
-    <w:p>
-      <w:pPr>
-        <w:spacing w:line="200" w:lineRule="exact"/>
-        <w:rPr>
-          <w:sz w:val="20"/>
-          <w:szCs w:val="20"/>
-          <w:lang w:val="es-ES"/>
-        </w:rPr>
-      </w:pPr>
-    </w:p>
-    <w:p>
-      <w:pPr>
-        <w:spacing w:line="200" w:lineRule="exact"/>
-        <w:rPr>
-          <w:sz w:val="20"/>
-          <w:szCs w:val="20"/>
-          <w:lang w:val="es-ES"/>
-        </w:rPr>
-      </w:pPr>
-    </w:p>
-    <w:p>
-      <w:pPr>
-        <w:spacing w:line="200" w:lineRule="exact"/>
-        <w:rPr>
-          <w:sz w:val="20"/>
-          <w:szCs w:val="20"/>
-          <w:lang w:val="es-ES"/>
-        </w:rPr>
-      </w:pPr>
-    </w:p>
-    <w:p>
-      <w:pPr>
-        <w:spacing w:line="200" w:lineRule="exact"/>
-        <w:rPr>
-          <w:sz w:val="20"/>
-          <w:szCs w:val="20"/>
-          <w:lang w:val="es-ES"/>
-        </w:rPr>
-      </w:pPr>
-    </w:p>
-    <w:p>
-      <w:pPr>
-        <w:spacing w:line="200" w:lineRule="exact"/>
-        <w:rPr>
-          <w:sz w:val="20"/>
-          <w:szCs w:val="20"/>
-          <w:lang w:val="es-ES"/>
-        </w:rPr>
-      </w:pPr>
-    </w:p>
-    <w:p>
-      <w:pPr>
-        <w:spacing w:line="200" w:lineRule="exact"/>
-        <w:rPr>
-          <w:sz w:val="20"/>
-          <w:szCs w:val="20"/>
-          <w:lang w:val="es-ES"/>
-        </w:rPr>
-      </w:pPr>
-    </w:p>
-    <w:p>
-      <w:pPr>
-        <w:spacing w:line="200" w:lineRule="exact"/>
-        <w:rPr>
-          <w:sz w:val="20"/>
-          <w:szCs w:val="20"/>
-          <w:lang w:val="es-ES"/>
-        </w:rPr>
-      </w:pPr>
-    </w:p>
-    <w:p>
-      <w:pPr>
-        <w:spacing w:line="200" w:lineRule="exact"/>
-        <w:rPr>
-          <w:sz w:val="20"/>
-          <w:szCs w:val="20"/>
-          <w:lang w:val="es-ES"/>
-        </w:rPr>
-      </w:pPr>
-    </w:p>
-    <w:p>
-      <w:pPr>
-        <w:spacing w:line="200" w:lineRule="exact"/>
-        <w:rPr>
-          <w:sz w:val="20"/>
-          <w:szCs w:val="20"/>
-          <w:lang w:val="es-ES"/>
-        </w:rPr>
-      </w:pPr>
-    </w:p>
-    <w:p>
-      <w:pPr>
-        <w:spacing w:line="200" w:lineRule="exact"/>
-        <w:rPr>
-          <w:sz w:val="20"/>
-          <w:szCs w:val="20"/>
-          <w:lang w:val="es-ES"/>
-        </w:rPr>
-      </w:pPr>
-    </w:p>
-    <w:p>
-      <w:pPr>
-        <w:spacing w:line="200" w:lineRule="exact"/>
-        <w:rPr>
-          <w:sz w:val="20"/>
-          <w:szCs w:val="20"/>
-          <w:lang w:val="es-ES"/>
-        </w:rPr>
-      </w:pPr>
-    </w:p>
-    <w:p>
-      <w:pPr>
-        <w:spacing w:line="200" w:lineRule="exact"/>
-        <w:rPr>
-          <w:sz w:val="20"/>
-          <w:szCs w:val="20"/>
-          <w:lang w:val="es-ES"/>
-        </w:rPr>
-      </w:pPr>
-    </w:p>
-    <w:p>
-      <w:pPr>
-        <w:spacing w:line="200" w:lineRule="exact"/>
-        <w:rPr>
-          <w:sz w:val="20"/>
-          <w:szCs w:val="20"/>
-          <w:lang w:val="es-ES"/>
-        </w:rPr>
-      </w:pPr>
-    </w:p>
-    <w:p>
-      <w:pPr>
-        <w:spacing w:line="200" w:lineRule="exact"/>
-        <w:rPr>
-          <w:sz w:val="20"/>
-          <w:szCs w:val="20"/>
-          <w:lang w:val="es-ES"/>
-        </w:rPr>
-      </w:pPr>
-    </w:p>
-    <w:p>
-      <w:pPr>
-        <w:spacing w:line="200" w:lineRule="exact"/>
-        <w:rPr>
-          <w:sz w:val="20"/>
-          <w:szCs w:val="20"/>
-          <w:lang w:val="es-ES"/>
-        </w:rPr>
-      </w:pPr>
-    </w:p>
-    <w:p>
-      <w:pPr>
-        <w:spacing w:line="200" w:lineRule="exact"/>
-        <w:rPr>
-          <w:sz w:val="20"/>
-          <w:szCs w:val="20"/>
-          <w:lang w:val="es-ES"/>
-        </w:rPr>
-      </w:pPr>
-    </w:p>
-    <w:p>
-      <w:pPr>
-        <w:spacing w:line="200" w:lineRule="exact"/>
-        <w:rPr>
-          <w:sz w:val="20"/>
-          <w:szCs w:val="20"/>
-          <w:lang w:val="es-ES"/>
-        </w:rPr>
-      </w:pPr>
-    </w:p>
-    <w:p>
-      <w:pPr>
-        <w:spacing w:line="200" w:lineRule="exact"/>
-        <w:rPr>
-          <w:sz w:val="20"/>
-          <w:szCs w:val="20"/>
-          <w:lang w:val="es-ES"/>
-        </w:rPr>
-      </w:pPr>
-    </w:p>
-    <w:p>
-      <w:pPr>
-        <w:spacing w:line="200" w:lineRule="exact"/>
-        <w:rPr>
-          <w:sz w:val="20"/>
-          <w:szCs w:val="20"/>
-          <w:lang w:val="es-ES"/>
-        </w:rPr>
-      </w:pPr>
-    </w:p>
-    <w:p>
-      <w:pPr>
-        <w:spacing w:line="200" w:lineRule="exact"/>
-        <w:rPr>
-          <w:sz w:val="20"/>
-          <w:szCs w:val="20"/>
-          <w:lang w:val="es-ES"/>
-        </w:rPr>
-      </w:pPr>
-    </w:p>
-    <w:p>
-      <w:pPr>
-        <w:spacing w:line="200" w:lineRule="exact"/>
-        <w:rPr>
-          <w:sz w:val="20"/>
-          <w:szCs w:val="20"/>
-          <w:lang w:val="es-ES"/>
-        </w:rPr>
-      </w:pPr>
-    </w:p>
-    <w:p>
-      <w:pPr>
-        <w:spacing w:line="200" w:lineRule="exact"/>
-        <w:rPr>
-          <w:sz w:val="20"/>
-          <w:szCs w:val="20"/>
-          <w:lang w:val="es-ES"/>
-        </w:rPr>
-      </w:pPr>
-    </w:p>
-    <w:p>
-      <w:pPr>
-        <w:spacing w:line="200" w:lineRule="exact"/>
-        <w:rPr>
-          <w:sz w:val="20"/>
-          <w:szCs w:val="20"/>
-          <w:lang w:val="es-ES"/>
-        </w:rPr>
-      </w:pPr>
+        <w:spacing w:before="120" w:after="120" w:line="360" w:lineRule="auto"/>
+        <w:rPr>
+          <w:rFonts w:ascii="Times New Roman" w:hAnsi="Times New Roman" w:cs="Times New Roman"/>
+          <w:lang w:val="es-ES"/>
+        </w:rPr>
+      </w:pPr>
+      <w:r>
+        <w:rPr>
+          <w:rFonts w:ascii="Times New Roman" w:hAnsi="Times New Roman" w:cs="Times New Roman"/>
+          <w:lang w:val="es-ES"/>
+        </w:rPr>
+        <w:t>El diagrama de clases es el siguiente:</w:t>
+      </w:r>
+    </w:p>
+    <w:p>
+      <w:pPr>
+        <w:spacing w:before="120" w:after="120" w:line="360" w:lineRule="auto"/>
+        <w:rPr>
+          <w:rFonts w:ascii="Times New Roman" w:hAnsi="Times New Roman" w:cs="Times New Roman"/>
+          <w:lang w:val="es-ES"/>
+        </w:rPr>
+      </w:pPr>
+    </w:p>
+    <w:p>
+      <w:pPr>
+        <w:spacing w:before="120" w:after="120" w:line="360" w:lineRule="auto"/>
+        <w:rPr>
+          <w:rFonts w:ascii="Times New Roman" w:hAnsi="Times New Roman" w:cs="Times New Roman"/>
+          <w:lang w:val="es-ES"/>
+        </w:rPr>
+      </w:pPr>
+    </w:p>
+    <w:p>
+      <w:pPr>
+        <w:spacing w:before="120" w:after="120" w:line="360" w:lineRule="auto"/>
+        <w:rPr>
+          <w:rFonts w:ascii="Times New Roman" w:hAnsi="Times New Roman" w:cs="Times New Roman"/>
+          <w:lang w:val="es-ES"/>
+        </w:rPr>
+      </w:pPr>
+    </w:p>
+    <w:p>
+      <w:pPr>
+        <w:spacing w:before="120" w:after="120" w:line="360" w:lineRule="auto"/>
+        <w:rPr>
+          <w:rFonts w:ascii="Times New Roman" w:hAnsi="Times New Roman" w:cs="Times New Roman"/>
+          <w:lang w:val="es-ES"/>
+        </w:rPr>
+      </w:pPr>
+    </w:p>
+    <w:p>
+      <w:pPr>
+        <w:spacing w:before="120" w:after="120" w:line="360" w:lineRule="auto"/>
+        <w:rPr>
+          <w:rFonts w:ascii="Times New Roman" w:hAnsi="Times New Roman" w:cs="Times New Roman"/>
+          <w:lang w:val="es-ES"/>
+        </w:rPr>
+      </w:pPr>
+    </w:p>
+    <w:p>
+      <w:pPr>
+        <w:spacing w:before="120" w:after="120" w:line="360" w:lineRule="auto"/>
+        <w:rPr>
+          <w:rFonts w:ascii="Times New Roman" w:hAnsi="Times New Roman" w:cs="Times New Roman"/>
+          <w:lang w:val="es-ES"/>
+        </w:rPr>
+      </w:pPr>
+    </w:p>
+    <w:p>
+      <w:pPr>
+        <w:spacing w:before="120" w:after="120" w:line="360" w:lineRule="auto"/>
+        <w:rPr>
+          <w:rFonts w:ascii="Times New Roman" w:hAnsi="Times New Roman" w:cs="Times New Roman"/>
+          <w:lang w:val="es-ES"/>
+        </w:rPr>
+      </w:pPr>
+    </w:p>
+    <w:p>
+      <w:pPr>
+        <w:spacing w:before="120" w:after="120" w:line="360" w:lineRule="auto"/>
+        <w:rPr>
+          <w:rFonts w:ascii="Times New Roman" w:hAnsi="Times New Roman" w:cs="Times New Roman"/>
+          <w:lang w:val="es-ES"/>
+        </w:rPr>
+      </w:pPr>
+    </w:p>
+    <w:p>
+      <w:pPr>
+        <w:spacing w:before="120" w:after="120" w:line="360" w:lineRule="auto"/>
+        <w:rPr>
+          <w:rFonts w:ascii="Times New Roman" w:hAnsi="Times New Roman" w:cs="Times New Roman"/>
+          <w:lang w:val="es-ES"/>
+        </w:rPr>
+      </w:pPr>
+    </w:p>
+    <w:p>
+      <w:pPr>
+        <w:spacing w:before="120" w:after="120" w:line="360" w:lineRule="auto"/>
+        <w:rPr>
+          <w:rFonts w:ascii="Times New Roman" w:hAnsi="Times New Roman" w:cs="Times New Roman"/>
+          <w:lang w:val="es-ES"/>
+        </w:rPr>
+      </w:pPr>
+    </w:p>
+    <w:p>
+      <w:pPr>
+        <w:spacing w:before="120" w:after="120" w:line="360" w:lineRule="auto"/>
+        <w:rPr>
+          <w:rFonts w:ascii="Times New Roman" w:hAnsi="Times New Roman" w:cs="Times New Roman"/>
+          <w:lang w:val="es-ES"/>
+        </w:rPr>
+      </w:pPr>
+    </w:p>
+    <w:p>
+      <w:pPr>
+        <w:spacing w:before="120" w:after="120" w:line="360" w:lineRule="auto"/>
+        <w:rPr>
+          <w:rFonts w:ascii="Times New Roman" w:hAnsi="Times New Roman" w:cs="Times New Roman"/>
+          <w:lang w:val="es-ES"/>
+        </w:rPr>
+      </w:pPr>
+    </w:p>
+    <w:p>
+      <w:pPr>
+        <w:spacing w:before="120" w:after="120" w:line="360" w:lineRule="auto"/>
+        <w:rPr>
+          <w:rFonts w:ascii="Times New Roman" w:hAnsi="Times New Roman" w:cs="Times New Roman"/>
+          <w:lang w:val="es-ES"/>
+        </w:rPr>
+      </w:pPr>
+    </w:p>
+    <w:p>
+      <w:pPr>
+        <w:spacing w:before="120" w:after="120" w:line="360" w:lineRule="auto"/>
+        <w:rPr>
+          <w:rFonts w:ascii="Times New Roman" w:hAnsi="Times New Roman" w:cs="Times New Roman"/>
+          <w:lang w:val="es-ES"/>
+        </w:rPr>
+      </w:pPr>
+    </w:p>
+    <w:p>
+      <w:pPr>
+        <w:spacing w:before="120" w:after="120" w:line="360" w:lineRule="auto"/>
+        <w:rPr>
+          <w:rFonts w:ascii="Times New Roman" w:hAnsi="Times New Roman" w:cs="Times New Roman"/>
+          <w:lang w:val="es-ES"/>
+        </w:rPr>
+      </w:pPr>
+    </w:p>
+    <w:p>
+      <w:pPr>
+        <w:spacing w:before="120" w:after="120" w:line="360" w:lineRule="auto"/>
+        <w:rPr>
+          <w:rFonts w:ascii="Times New Roman" w:hAnsi="Times New Roman" w:cs="Times New Roman"/>
+          <w:lang w:val="es-ES"/>
+        </w:rPr>
+      </w:pPr>
+    </w:p>
+    <w:p>
+      <w:pPr>
+        <w:spacing w:before="120" w:after="120" w:line="360" w:lineRule="auto"/>
+        <w:rPr>
+          <w:rFonts w:ascii="Times New Roman" w:hAnsi="Times New Roman" w:cs="Times New Roman"/>
+          <w:lang w:val="es-ES"/>
+        </w:rPr>
+      </w:pPr>
+    </w:p>
+    <w:p>
+      <w:pPr>
+        <w:spacing w:before="120" w:after="120" w:line="360" w:lineRule="auto"/>
+        <w:rPr>
+          <w:rFonts w:ascii="Times New Roman" w:hAnsi="Times New Roman" w:cs="Times New Roman"/>
+          <w:lang w:val="es-ES"/>
+        </w:rPr>
+      </w:pPr>
+    </w:p>
+    <w:p>
+      <w:pPr>
+        <w:spacing w:before="120" w:after="120" w:line="360" w:lineRule="auto"/>
+        <w:rPr>
+          <w:rFonts w:ascii="Times New Roman" w:hAnsi="Times New Roman" w:cs="Times New Roman"/>
+          <w:lang w:val="es-ES"/>
+        </w:rPr>
+      </w:pPr>
+    </w:p>
+    <w:p>
+      <w:pPr>
+        <w:spacing w:before="120" w:after="120" w:line="360" w:lineRule="auto"/>
+        <w:rPr>
+          <w:rFonts w:ascii="Times New Roman" w:hAnsi="Times New Roman" w:cs="Times New Roman"/>
+          <w:lang w:val="es-ES"/>
+        </w:rPr>
+      </w:pPr>
+    </w:p>
+    <w:p>
+      <w:pPr>
+        <w:spacing w:before="120" w:after="120" w:line="360" w:lineRule="auto"/>
+        <w:rPr>
+          <w:rFonts w:ascii="Times New Roman" w:hAnsi="Times New Roman" w:cs="Times New Roman"/>
+          <w:lang w:val="es-ES"/>
+        </w:rPr>
+      </w:pPr>
+    </w:p>
+    <w:p>
+      <w:pPr>
+        <w:spacing w:before="120" w:after="120" w:line="360" w:lineRule="auto"/>
+        <w:rPr>
+          <w:rFonts w:ascii="Times New Roman" w:hAnsi="Times New Roman" w:cs="Times New Roman"/>
+          <w:lang w:val="es-ES"/>
+        </w:rPr>
+      </w:pPr>
+    </w:p>
+    <w:p>
+      <w:pPr>
+        <w:spacing w:before="120" w:after="120" w:line="360" w:lineRule="auto"/>
+        <w:rPr>
+          <w:rFonts w:ascii="Times New Roman" w:hAnsi="Times New Roman" w:cs="Times New Roman"/>
+          <w:lang w:val="es-ES"/>
+        </w:rPr>
+      </w:pPr>
+    </w:p>
+    <w:p>
+      <w:pPr>
+        <w:spacing w:before="120" w:after="120" w:line="360" w:lineRule="auto"/>
+        <w:rPr>
+          <w:rFonts w:ascii="Times New Roman" w:hAnsi="Times New Roman" w:cs="Times New Roman"/>
+          <w:lang w:val="es-ES"/>
+        </w:rPr>
+      </w:pPr>
+    </w:p>
+    <w:p>
+      <w:pPr>
+        <w:spacing w:before="120" w:after="120" w:line="360" w:lineRule="auto"/>
+        <w:rPr>
+          <w:rFonts w:ascii="Times New Roman" w:hAnsi="Times New Roman" w:cs="Times New Roman"/>
+          <w:lang w:val="es-ES"/>
+        </w:rPr>
+      </w:pPr>
+    </w:p>
+    <w:p>
+      <w:pPr>
+        <w:spacing w:before="120" w:after="120" w:line="360" w:lineRule="auto"/>
+        <w:rPr>
+          <w:rFonts w:ascii="Times New Roman" w:hAnsi="Times New Roman" w:cs="Times New Roman"/>
+          <w:lang w:val="es-ES"/>
+        </w:rPr>
+      </w:pPr>
+      <w:r>
+        <w:rPr>
+          <w:rFonts w:ascii="Times New Roman" w:hAnsi="Times New Roman" w:cs="Times New Roman"/>
+          <w:lang w:val="es-ES"/>
+        </w:rPr>
+        <w:lastRenderedPageBreak/>
+        <w:t>Las clases que aparecen en el diagrama de clases son las siguientes:</w:t>
+      </w:r>
+    </w:p>
+    <w:p>
+      <w:pPr>
+        <w:pStyle w:val="Prrafodelista"/>
+        <w:numPr>
+          <w:ilvl w:val="0"/>
+          <w:numId w:val="40"/>
+        </w:numPr>
+        <w:spacing w:before="120" w:after="120" w:line="360" w:lineRule="auto"/>
+        <w:rPr>
+          <w:rFonts w:ascii="Times New Roman" w:hAnsi="Times New Roman" w:cs="Times New Roman"/>
+          <w:lang w:val="es-ES"/>
+        </w:rPr>
+      </w:pPr>
+      <w:proofErr w:type="spellStart"/>
+      <w:r>
+        <w:rPr>
+          <w:rFonts w:ascii="Times New Roman" w:hAnsi="Times New Roman" w:cs="Times New Roman"/>
+          <w:i/>
+          <w:iCs/>
+          <w:lang w:val="es-ES"/>
+        </w:rPr>
+        <w:t>CanvasAPIApplication</w:t>
+      </w:r>
+      <w:proofErr w:type="spellEnd"/>
+      <w:r>
+        <w:rPr>
+          <w:rFonts w:ascii="Times New Roman" w:hAnsi="Times New Roman" w:cs="Times New Roman"/>
+          <w:lang w:val="es-ES"/>
+        </w:rPr>
+        <w:t>. Clase en la encargada de gestionar y controlar la mayoría de las funcionalidades importantes de la aplicación. Posee un vector para almacenar las series de datos</w:t>
+      </w:r>
+      <w:r>
+        <w:rPr>
+          <w:rFonts w:ascii="Times New Roman" w:hAnsi="Times New Roman" w:cs="Times New Roman"/>
+          <w:lang w:val="es-ES"/>
+        </w:rPr>
+        <w:t xml:space="preserve">, un vector para las gráficas de barras, otro para las </w:t>
+      </w:r>
+      <w:r>
+        <w:rPr>
+          <w:rFonts w:ascii="Times New Roman" w:hAnsi="Times New Roman" w:cs="Times New Roman"/>
+          <w:lang w:val="es-ES"/>
+        </w:rPr>
+        <w:t xml:space="preserve">gráficas de </w:t>
+      </w:r>
+      <w:r>
+        <w:rPr>
+          <w:rFonts w:ascii="Times New Roman" w:hAnsi="Times New Roman" w:cs="Times New Roman"/>
+          <w:lang w:val="es-ES"/>
+        </w:rPr>
+        <w:t>líneas y otro para las gráficas circulares. También posee tres vectores para almacenar los identificadores de las gráficas que se van a dibujar en todo momento. Además, contiene tres atributos para establecer los siguientes identificadores de las series de datos y gráficas.</w:t>
+      </w:r>
+      <w:r>
+        <w:rPr>
+          <w:rFonts w:ascii="Times New Roman" w:hAnsi="Times New Roman" w:cs="Times New Roman"/>
+          <w:lang w:val="es-ES"/>
+        </w:rPr>
+        <w:t xml:space="preserve"> Sus métodos se pueden dividir en cuatro tipos: </w:t>
+      </w:r>
+      <w:r>
+        <w:rPr>
+          <w:rFonts w:ascii="Times New Roman" w:hAnsi="Times New Roman" w:cs="Times New Roman"/>
+          <w:i/>
+          <w:iCs/>
+          <w:lang w:val="es-ES"/>
+        </w:rPr>
+        <w:t>métodos de ocultación y visualizado de elementos</w:t>
+      </w:r>
+      <w:r>
+        <w:rPr>
+          <w:rFonts w:ascii="Times New Roman" w:hAnsi="Times New Roman" w:cs="Times New Roman"/>
+          <w:lang w:val="es-ES"/>
+        </w:rPr>
+        <w:t xml:space="preserve">, </w:t>
+      </w:r>
+      <w:r>
+        <w:rPr>
+          <w:rFonts w:ascii="Times New Roman" w:hAnsi="Times New Roman" w:cs="Times New Roman"/>
+          <w:i/>
+          <w:iCs/>
+          <w:lang w:val="es-ES"/>
+        </w:rPr>
+        <w:t>m</w:t>
+      </w:r>
+      <w:r>
+        <w:rPr>
+          <w:rFonts w:ascii="Times New Roman" w:hAnsi="Times New Roman" w:cs="Times New Roman"/>
+          <w:i/>
+          <w:iCs/>
+          <w:lang w:val="es-ES"/>
+        </w:rPr>
+        <w:t xml:space="preserve">étodos de </w:t>
+      </w:r>
+      <w:r>
+        <w:rPr>
+          <w:rFonts w:ascii="Times New Roman" w:hAnsi="Times New Roman" w:cs="Times New Roman"/>
+          <w:i/>
+          <w:iCs/>
+          <w:lang w:val="es-ES"/>
+        </w:rPr>
+        <w:t>acceso a información</w:t>
+      </w:r>
+      <w:r>
+        <w:rPr>
+          <w:rFonts w:ascii="Times New Roman" w:hAnsi="Times New Roman" w:cs="Times New Roman"/>
+          <w:lang w:val="es-ES"/>
+        </w:rPr>
+        <w:t xml:space="preserve">, </w:t>
+      </w:r>
+      <w:r>
+        <w:rPr>
+          <w:rFonts w:ascii="Times New Roman" w:hAnsi="Times New Roman" w:cs="Times New Roman"/>
+          <w:i/>
+          <w:iCs/>
+          <w:lang w:val="es-ES"/>
+        </w:rPr>
+        <w:t xml:space="preserve">métodos de </w:t>
+      </w:r>
+      <w:r>
+        <w:rPr>
+          <w:rFonts w:ascii="Times New Roman" w:hAnsi="Times New Roman" w:cs="Times New Roman"/>
+          <w:i/>
+          <w:iCs/>
+          <w:lang w:val="es-ES"/>
+        </w:rPr>
+        <w:t>trazado de gráficas</w:t>
+      </w:r>
+      <w:r>
+        <w:rPr>
+          <w:rFonts w:ascii="Times New Roman" w:hAnsi="Times New Roman" w:cs="Times New Roman"/>
+          <w:lang w:val="es-ES"/>
+        </w:rPr>
+        <w:t xml:space="preserve"> y </w:t>
+      </w:r>
+      <w:r>
+        <w:rPr>
+          <w:rFonts w:ascii="Times New Roman" w:hAnsi="Times New Roman" w:cs="Times New Roman"/>
+          <w:i/>
+          <w:iCs/>
+          <w:lang w:val="es-ES"/>
+        </w:rPr>
+        <w:t>métodos de configuración de atributos</w:t>
+      </w:r>
+      <w:r>
+        <w:rPr>
+          <w:rFonts w:ascii="Times New Roman" w:hAnsi="Times New Roman" w:cs="Times New Roman"/>
+          <w:lang w:val="es-ES"/>
+        </w:rPr>
+        <w:t>.</w:t>
+      </w:r>
+    </w:p>
+    <w:p>
+      <w:pPr>
+        <w:pStyle w:val="Prrafodelista"/>
+        <w:numPr>
+          <w:ilvl w:val="0"/>
+          <w:numId w:val="40"/>
+        </w:numPr>
+        <w:spacing w:before="120" w:after="120" w:line="360" w:lineRule="auto"/>
+        <w:ind w:left="714" w:hanging="357"/>
+        <w:rPr>
+          <w:rFonts w:ascii="Times New Roman" w:hAnsi="Times New Roman" w:cs="Times New Roman"/>
+          <w:lang w:val="es-ES"/>
+        </w:rPr>
+      </w:pPr>
+      <w:proofErr w:type="spellStart"/>
+      <w:r>
+        <w:rPr>
+          <w:rFonts w:ascii="Times New Roman" w:hAnsi="Times New Roman" w:cs="Times New Roman"/>
+          <w:i/>
+          <w:iCs/>
+          <w:lang w:val="es-ES"/>
+        </w:rPr>
+        <w:t>DataSeries</w:t>
+      </w:r>
+      <w:proofErr w:type="spellEnd"/>
+      <w:r>
+        <w:rPr>
+          <w:rFonts w:ascii="Times New Roman" w:hAnsi="Times New Roman" w:cs="Times New Roman"/>
+          <w:lang w:val="es-ES"/>
+        </w:rPr>
+        <w:t>. Clase representativa de una serie de datos. Sus atributos están orientados a almacenar la información procesada o no procesada: mientras que la información no procesada se almacena toda en una cadena de caracteres, la información procesada se puede dividir en nombres de las variables, valores de la serie de datos, etiquetas de la serie de datos, etc.</w:t>
+      </w:r>
+    </w:p>
+    <w:p>
+      <w:pPr>
+        <w:pStyle w:val="Prrafodelista"/>
+        <w:numPr>
+          <w:ilvl w:val="0"/>
+          <w:numId w:val="40"/>
+        </w:numPr>
+        <w:spacing w:before="120" w:after="120" w:line="360" w:lineRule="auto"/>
+        <w:ind w:left="714" w:hanging="357"/>
+        <w:rPr>
+          <w:rFonts w:ascii="Times New Roman" w:hAnsi="Times New Roman" w:cs="Times New Roman"/>
+          <w:lang w:val="es-ES"/>
+        </w:rPr>
+      </w:pPr>
+      <w:r>
+        <w:rPr>
+          <w:rFonts w:ascii="Times New Roman" w:hAnsi="Times New Roman" w:cs="Times New Roman"/>
+          <w:i/>
+          <w:iCs/>
+          <w:lang w:val="es-ES"/>
+        </w:rPr>
+        <w:t>Chart</w:t>
+      </w:r>
+      <w:r>
+        <w:rPr>
+          <w:rFonts w:ascii="Times New Roman" w:hAnsi="Times New Roman" w:cs="Times New Roman"/>
+          <w:lang w:val="es-ES"/>
+        </w:rPr>
+        <w:t xml:space="preserve">. </w:t>
+      </w:r>
+      <w:r>
+        <w:rPr>
+          <w:rFonts w:ascii="Times New Roman" w:hAnsi="Times New Roman" w:cs="Times New Roman"/>
+          <w:lang w:val="es-ES"/>
+        </w:rPr>
+        <w:t xml:space="preserve">Clase representativa de una </w:t>
+      </w:r>
+      <w:r>
+        <w:rPr>
+          <w:rFonts w:ascii="Times New Roman" w:hAnsi="Times New Roman" w:cs="Times New Roman"/>
+          <w:lang w:val="es-ES"/>
+        </w:rPr>
+        <w:t>gráfica</w:t>
+      </w:r>
+      <w:r>
+        <w:rPr>
+          <w:rFonts w:ascii="Times New Roman" w:hAnsi="Times New Roman" w:cs="Times New Roman"/>
+          <w:lang w:val="es-ES"/>
+        </w:rPr>
+        <w:t>.</w:t>
+      </w:r>
+      <w:r>
+        <w:rPr>
+          <w:rFonts w:ascii="Times New Roman" w:hAnsi="Times New Roman" w:cs="Times New Roman"/>
+          <w:lang w:val="es-ES"/>
+        </w:rPr>
+        <w:t xml:space="preserve"> Posee atributos de instancia que representan el estilo de la gráfica, así como los métodos pertinentes para modificar y obtener dichos atributos. También contiene métodos con el fin de insertar elementos gráficos en la aplicación. Contiene un método para calcular el color de cada una de sus secciones de manera aleatoria.</w:t>
+      </w:r>
+    </w:p>
+    <w:p>
+      <w:pPr>
+        <w:pStyle w:val="Prrafodelista"/>
+        <w:numPr>
+          <w:ilvl w:val="0"/>
+          <w:numId w:val="40"/>
+        </w:numPr>
+        <w:spacing w:before="120" w:after="120" w:line="360" w:lineRule="auto"/>
+        <w:ind w:left="714" w:hanging="357"/>
+        <w:rPr>
+          <w:rFonts w:ascii="Times New Roman" w:hAnsi="Times New Roman" w:cs="Times New Roman"/>
+          <w:lang w:val="es-ES"/>
+        </w:rPr>
+      </w:pPr>
+      <w:proofErr w:type="spellStart"/>
+      <w:r>
+        <w:rPr>
+          <w:rFonts w:ascii="Times New Roman" w:hAnsi="Times New Roman" w:cs="Times New Roman"/>
+          <w:i/>
+          <w:iCs/>
+          <w:lang w:val="es-ES"/>
+        </w:rPr>
+        <w:t>BarChart</w:t>
+      </w:r>
+      <w:proofErr w:type="spellEnd"/>
+      <w:r>
+        <w:rPr>
+          <w:rFonts w:ascii="Times New Roman" w:hAnsi="Times New Roman" w:cs="Times New Roman"/>
+          <w:lang w:val="es-ES"/>
+        </w:rPr>
+        <w:t xml:space="preserve">. </w:t>
+      </w:r>
+      <w:r>
+        <w:rPr>
+          <w:rFonts w:ascii="Times New Roman" w:hAnsi="Times New Roman" w:cs="Times New Roman"/>
+          <w:lang w:val="es-ES"/>
+        </w:rPr>
+        <w:t>Clase representativa de una gráfica</w:t>
+      </w:r>
+      <w:r>
+        <w:rPr>
+          <w:rFonts w:ascii="Times New Roman" w:hAnsi="Times New Roman" w:cs="Times New Roman"/>
+          <w:lang w:val="es-ES"/>
+        </w:rPr>
+        <w:t xml:space="preserve"> de barras</w:t>
+      </w:r>
+      <w:r>
+        <w:rPr>
+          <w:rFonts w:ascii="Times New Roman" w:hAnsi="Times New Roman" w:cs="Times New Roman"/>
+          <w:lang w:val="es-ES"/>
+        </w:rPr>
+        <w:t>.</w:t>
+      </w:r>
+      <w:r>
+        <w:rPr>
+          <w:rFonts w:ascii="Times New Roman" w:hAnsi="Times New Roman" w:cs="Times New Roman"/>
+          <w:lang w:val="es-ES"/>
+        </w:rPr>
+        <w:t xml:space="preserve"> Esta clase hereda de la clase </w:t>
+      </w:r>
+      <w:r>
+        <w:rPr>
+          <w:rFonts w:ascii="Times New Roman" w:hAnsi="Times New Roman" w:cs="Times New Roman"/>
+          <w:i/>
+          <w:iCs/>
+          <w:lang w:val="es-ES"/>
+        </w:rPr>
+        <w:t>Chart</w:t>
+      </w:r>
+      <w:r>
+        <w:rPr>
+          <w:rFonts w:ascii="Times New Roman" w:hAnsi="Times New Roman" w:cs="Times New Roman"/>
+          <w:lang w:val="es-ES"/>
+        </w:rPr>
+        <w:t>.</w:t>
+      </w:r>
+      <w:r>
+        <w:rPr>
+          <w:rFonts w:ascii="Times New Roman" w:hAnsi="Times New Roman" w:cs="Times New Roman"/>
+          <w:lang w:val="es-ES"/>
+        </w:rPr>
+        <w:t xml:space="preserve"> Contiene un conjunto extenso de atributos de clase con el fin</w:t>
+      </w:r>
+      <w:r>
+        <w:rPr>
+          <w:rFonts w:ascii="Times New Roman" w:hAnsi="Times New Roman" w:cs="Times New Roman"/>
+          <w:lang w:val="es-ES"/>
+        </w:rPr>
+        <w:t xml:space="preserve"> de hacer más fácil el trazado de la gráfica.</w:t>
+      </w:r>
+      <w:r>
+        <w:rPr>
+          <w:rFonts w:ascii="Times New Roman" w:hAnsi="Times New Roman" w:cs="Times New Roman"/>
+          <w:lang w:val="es-ES"/>
+        </w:rPr>
+        <w:t xml:space="preserve"> Redefine métodos para aprovechar el polimorfismo y ligadura dinámica.</w:t>
+      </w:r>
+    </w:p>
+    <w:p>
+      <w:pPr>
+        <w:pStyle w:val="Prrafodelista"/>
+        <w:numPr>
+          <w:ilvl w:val="0"/>
+          <w:numId w:val="40"/>
+        </w:numPr>
+        <w:spacing w:before="120" w:after="120" w:line="360" w:lineRule="auto"/>
+        <w:rPr>
+          <w:rFonts w:ascii="Times New Roman" w:hAnsi="Times New Roman" w:cs="Times New Roman"/>
+          <w:lang w:val="es-ES"/>
+        </w:rPr>
+      </w:pPr>
+      <w:proofErr w:type="spellStart"/>
+      <w:r>
+        <w:rPr>
+          <w:rFonts w:ascii="Times New Roman" w:hAnsi="Times New Roman" w:cs="Times New Roman"/>
+          <w:i/>
+          <w:iCs/>
+          <w:lang w:val="es-ES"/>
+        </w:rPr>
+        <w:t>LineChart</w:t>
+      </w:r>
+      <w:proofErr w:type="spellEnd"/>
+      <w:r>
+        <w:rPr>
+          <w:rFonts w:ascii="Times New Roman" w:hAnsi="Times New Roman" w:cs="Times New Roman"/>
+          <w:lang w:val="es-ES"/>
+        </w:rPr>
+        <w:t xml:space="preserve">. </w:t>
+      </w:r>
+      <w:r>
+        <w:rPr>
+          <w:rFonts w:ascii="Times New Roman" w:hAnsi="Times New Roman" w:cs="Times New Roman"/>
+          <w:lang w:val="es-ES"/>
+        </w:rPr>
+        <w:t>Clase representativa de una gráfica</w:t>
+      </w:r>
+      <w:r>
+        <w:rPr>
+          <w:rFonts w:ascii="Times New Roman" w:hAnsi="Times New Roman" w:cs="Times New Roman"/>
+          <w:lang w:val="es-ES"/>
+        </w:rPr>
+        <w:t xml:space="preserve"> de líneas</w:t>
+      </w:r>
+      <w:r>
+        <w:rPr>
+          <w:rFonts w:ascii="Times New Roman" w:hAnsi="Times New Roman" w:cs="Times New Roman"/>
+          <w:lang w:val="es-ES"/>
+        </w:rPr>
+        <w:t>.</w:t>
+      </w:r>
+      <w:r>
+        <w:rPr>
+          <w:rFonts w:ascii="Times New Roman" w:hAnsi="Times New Roman" w:cs="Times New Roman"/>
+          <w:lang w:val="es-ES"/>
+        </w:rPr>
+        <w:t xml:space="preserve"> </w:t>
+      </w:r>
+      <w:r>
+        <w:rPr>
+          <w:rFonts w:ascii="Times New Roman" w:hAnsi="Times New Roman" w:cs="Times New Roman"/>
+          <w:lang w:val="es-ES"/>
+        </w:rPr>
+        <w:t>Contiene un conjunto extenso de atributos de clase con el fin de hacer más fácil el trazado de la gráfica.</w:t>
+      </w:r>
+      <w:r>
+        <w:rPr>
+          <w:rFonts w:ascii="Times New Roman" w:hAnsi="Times New Roman" w:cs="Times New Roman"/>
+          <w:lang w:val="es-ES"/>
+        </w:rPr>
+        <w:t xml:space="preserve"> </w:t>
+      </w:r>
+      <w:r>
+        <w:rPr>
+          <w:rFonts w:ascii="Times New Roman" w:hAnsi="Times New Roman" w:cs="Times New Roman"/>
+          <w:lang w:val="es-ES"/>
+        </w:rPr>
+        <w:t>Redefine métodos para aprovechar el polimorfismo y ligadura dinámica.</w:t>
+      </w:r>
+    </w:p>
+    <w:p>
+      <w:pPr>
+        <w:pStyle w:val="Prrafodelista"/>
+        <w:numPr>
+          <w:ilvl w:val="0"/>
+          <w:numId w:val="40"/>
+        </w:numPr>
+        <w:spacing w:before="120" w:after="120" w:line="360" w:lineRule="auto"/>
+        <w:ind w:left="714" w:hanging="357"/>
+        <w:rPr>
+          <w:rFonts w:ascii="Times New Roman" w:hAnsi="Times New Roman" w:cs="Times New Roman"/>
+          <w:lang w:val="es-ES"/>
+        </w:rPr>
+      </w:pPr>
+      <w:proofErr w:type="spellStart"/>
+      <w:r>
+        <w:rPr>
+          <w:rFonts w:ascii="Times New Roman" w:hAnsi="Times New Roman" w:cs="Times New Roman"/>
+          <w:i/>
+          <w:iCs/>
+          <w:lang w:val="es-ES"/>
+        </w:rPr>
+        <w:t>PieChart</w:t>
+      </w:r>
+      <w:proofErr w:type="spellEnd"/>
+      <w:r>
+        <w:rPr>
+          <w:rFonts w:ascii="Times New Roman" w:hAnsi="Times New Roman" w:cs="Times New Roman"/>
+          <w:lang w:val="es-ES"/>
+        </w:rPr>
+        <w:t xml:space="preserve">. </w:t>
+      </w:r>
+      <w:r>
+        <w:rPr>
+          <w:rFonts w:ascii="Times New Roman" w:hAnsi="Times New Roman" w:cs="Times New Roman"/>
+          <w:lang w:val="es-ES"/>
+        </w:rPr>
+        <w:t>Clase representativa de una gráfica</w:t>
+      </w:r>
+      <w:r>
+        <w:rPr>
+          <w:rFonts w:ascii="Times New Roman" w:hAnsi="Times New Roman" w:cs="Times New Roman"/>
+          <w:lang w:val="es-ES"/>
+        </w:rPr>
+        <w:t xml:space="preserve"> circular</w:t>
+      </w:r>
+      <w:r>
+        <w:rPr>
+          <w:rFonts w:ascii="Times New Roman" w:hAnsi="Times New Roman" w:cs="Times New Roman"/>
+          <w:lang w:val="es-ES"/>
+        </w:rPr>
+        <w:t>.</w:t>
+      </w:r>
+      <w:r>
+        <w:rPr>
+          <w:rFonts w:ascii="Times New Roman" w:hAnsi="Times New Roman" w:cs="Times New Roman"/>
+          <w:lang w:val="es-ES"/>
+        </w:rPr>
+        <w:t xml:space="preserve"> </w:t>
+      </w:r>
+      <w:r>
+        <w:rPr>
+          <w:rFonts w:ascii="Times New Roman" w:hAnsi="Times New Roman" w:cs="Times New Roman"/>
+          <w:lang w:val="es-ES"/>
+        </w:rPr>
+        <w:t>Contiene un conjunto extenso de atributos de clase con el fin de hacer más fácil el trazado de la gráfica.</w:t>
+      </w:r>
+      <w:r>
+        <w:rPr>
+          <w:rFonts w:ascii="Times New Roman" w:hAnsi="Times New Roman" w:cs="Times New Roman"/>
+          <w:lang w:val="es-ES"/>
+        </w:rPr>
+        <w:t xml:space="preserve"> </w:t>
+      </w:r>
+      <w:r>
+        <w:rPr>
+          <w:rFonts w:ascii="Times New Roman" w:hAnsi="Times New Roman" w:cs="Times New Roman"/>
+          <w:lang w:val="es-ES"/>
+        </w:rPr>
+        <w:t>Redefine métodos para aprovechar el polimorfismo y ligadura dinámica.</w:t>
+      </w:r>
     </w:p>
     <w:p>
       <w:pPr>
@@ -20066,6 +20258,17 @@
           <w:lang w:val="es-ES" w:eastAsia="es-ES" w:bidi="es-ES"/>
         </w:rPr>
         <w:lastRenderedPageBreak/>
+        <w:t xml:space="preserve"> </w:t>
+      </w:r>
+      <w:r>
+        <w:rPr>
+          <w:rFonts w:ascii="Times New Roman" w:hAnsi="Times New Roman" w:cs="Times New Roman"/>
+          <w:b/>
+          <w:bCs/>
+          <w:sz w:val="48"/>
+          <w:szCs w:val="48"/>
+          <w:lang w:val="es-ES" w:eastAsia="es-ES" w:bidi="es-ES"/>
+        </w:rPr>
         <w:t>Diagrama</w:t>
       </w:r>
       <w:r>
@@ -20205,23 +20408,1060 @@
     </w:p>
     <w:p>
       <w:pPr>
-        <w:spacing w:line="200" w:lineRule="exact"/>
-        <w:rPr>
-          <w:sz w:val="20"/>
-          <w:szCs w:val="20"/>
-          <w:lang w:val="es-ES"/>
-        </w:rPr>
-      </w:pPr>
-    </w:p>
-    <w:p>
-      <w:pPr>
-        <w:spacing w:line="200" w:lineRule="exact"/>
-        <w:rPr>
-          <w:sz w:val="20"/>
-          <w:szCs w:val="20"/>
-          <w:lang w:val="es-ES"/>
-        </w:rPr>
-      </w:pPr>
+        <w:spacing w:before="120" w:after="120"/>
+        <w:rPr>
+          <w:rFonts w:ascii="Times New Roman" w:hAnsi="Times New Roman" w:cs="Times New Roman"/>
+          <w:b/>
+          <w:bCs/>
+          <w:sz w:val="28"/>
+          <w:szCs w:val="28"/>
+          <w:lang w:val="es-ES"/>
+        </w:rPr>
+      </w:pPr>
+      <w:r>
+        <w:rPr>
+          <w:rFonts w:ascii="Times New Roman" w:hAnsi="Times New Roman" w:cs="Times New Roman"/>
+          <w:b/>
+          <w:bCs/>
+          <w:sz w:val="28"/>
+          <w:szCs w:val="28"/>
+          <w:lang w:val="es-ES"/>
+        </w:rPr>
+        <w:t>Trazado de gráficos de barras</w:t>
+      </w:r>
+    </w:p>
+    <w:p>
+      <w:pPr>
+        <w:spacing w:before="120" w:after="120" w:line="360" w:lineRule="auto"/>
+        <w:rPr>
+          <w:rFonts w:ascii="Times New Roman" w:hAnsi="Times New Roman" w:cs="Times New Roman"/>
+          <w:lang w:val="es-ES"/>
+        </w:rPr>
+      </w:pPr>
+      <w:r>
+        <w:rPr>
+          <w:rFonts w:ascii="Times New Roman" w:hAnsi="Times New Roman" w:cs="Times New Roman"/>
+          <w:lang w:val="es-ES"/>
+        </w:rPr>
+        <w:t xml:space="preserve">El diagrama de </w:t>
+      </w:r>
+      <w:r>
+        <w:rPr>
+          <w:rFonts w:ascii="Times New Roman" w:hAnsi="Times New Roman" w:cs="Times New Roman"/>
+          <w:lang w:val="es-ES"/>
+        </w:rPr>
+        <w:t>interacción para el trazado de gráficas de barras</w:t>
+      </w:r>
+      <w:r>
+        <w:rPr>
+          <w:rFonts w:ascii="Times New Roman" w:hAnsi="Times New Roman" w:cs="Times New Roman"/>
+          <w:lang w:val="es-ES"/>
+        </w:rPr>
+        <w:t xml:space="preserve"> es el siguiente:</w:t>
+      </w:r>
+    </w:p>
+    <w:p>
+      <w:pPr>
+        <w:spacing w:before="120" w:after="120"/>
+        <w:rPr>
+          <w:rFonts w:ascii="Times New Roman" w:hAnsi="Times New Roman" w:cs="Times New Roman"/>
+          <w:b/>
+          <w:bCs/>
+          <w:sz w:val="28"/>
+          <w:szCs w:val="28"/>
+          <w:lang w:val="es-ES"/>
+        </w:rPr>
+      </w:pPr>
+    </w:p>
+    <w:p>
+      <w:pPr>
+        <w:spacing w:before="120" w:after="120"/>
+        <w:rPr>
+          <w:rFonts w:ascii="Times New Roman" w:hAnsi="Times New Roman" w:cs="Times New Roman"/>
+          <w:b/>
+          <w:bCs/>
+          <w:sz w:val="28"/>
+          <w:szCs w:val="28"/>
+          <w:lang w:val="es-ES"/>
+        </w:rPr>
+      </w:pPr>
+    </w:p>
+    <w:p>
+      <w:pPr>
+        <w:spacing w:before="120" w:after="120"/>
+        <w:rPr>
+          <w:rFonts w:ascii="Times New Roman" w:hAnsi="Times New Roman" w:cs="Times New Roman"/>
+          <w:b/>
+          <w:bCs/>
+          <w:sz w:val="28"/>
+          <w:szCs w:val="28"/>
+          <w:lang w:val="es-ES"/>
+        </w:rPr>
+      </w:pPr>
+    </w:p>
+    <w:p>
+      <w:pPr>
+        <w:spacing w:before="120" w:after="120"/>
+        <w:rPr>
+          <w:rFonts w:ascii="Times New Roman" w:hAnsi="Times New Roman" w:cs="Times New Roman"/>
+          <w:b/>
+          <w:bCs/>
+          <w:sz w:val="28"/>
+          <w:szCs w:val="28"/>
+          <w:lang w:val="es-ES"/>
+        </w:rPr>
+      </w:pPr>
+    </w:p>
+    <w:p>
+      <w:pPr>
+        <w:spacing w:before="120" w:after="120"/>
+        <w:rPr>
+          <w:rFonts w:ascii="Times New Roman" w:hAnsi="Times New Roman" w:cs="Times New Roman"/>
+          <w:b/>
+          <w:bCs/>
+          <w:sz w:val="28"/>
+          <w:szCs w:val="28"/>
+          <w:lang w:val="es-ES"/>
+        </w:rPr>
+      </w:pPr>
+    </w:p>
+    <w:p>
+      <w:pPr>
+        <w:spacing w:before="120" w:after="120"/>
+        <w:rPr>
+          <w:rFonts w:ascii="Times New Roman" w:hAnsi="Times New Roman" w:cs="Times New Roman"/>
+          <w:b/>
+          <w:bCs/>
+          <w:sz w:val="28"/>
+          <w:szCs w:val="28"/>
+          <w:lang w:val="es-ES"/>
+        </w:rPr>
+      </w:pPr>
+    </w:p>
+    <w:p>
+      <w:pPr>
+        <w:spacing w:before="120" w:after="120"/>
+        <w:rPr>
+          <w:rFonts w:ascii="Times New Roman" w:hAnsi="Times New Roman" w:cs="Times New Roman"/>
+          <w:b/>
+          <w:bCs/>
+          <w:sz w:val="28"/>
+          <w:szCs w:val="28"/>
+          <w:lang w:val="es-ES"/>
+        </w:rPr>
+      </w:pPr>
+    </w:p>
+    <w:p>
+      <w:pPr>
+        <w:spacing w:before="120" w:after="120"/>
+        <w:rPr>
+          <w:rFonts w:ascii="Times New Roman" w:hAnsi="Times New Roman" w:cs="Times New Roman"/>
+          <w:b/>
+          <w:bCs/>
+          <w:sz w:val="28"/>
+          <w:szCs w:val="28"/>
+          <w:lang w:val="es-ES"/>
+        </w:rPr>
+      </w:pPr>
+    </w:p>
+    <w:p>
+      <w:pPr>
+        <w:spacing w:before="120" w:after="120"/>
+        <w:rPr>
+          <w:rFonts w:ascii="Times New Roman" w:hAnsi="Times New Roman" w:cs="Times New Roman"/>
+          <w:b/>
+          <w:bCs/>
+          <w:sz w:val="28"/>
+          <w:szCs w:val="28"/>
+          <w:lang w:val="es-ES"/>
+        </w:rPr>
+      </w:pPr>
+    </w:p>
+    <w:p>
+      <w:pPr>
+        <w:spacing w:before="120" w:after="120"/>
+        <w:rPr>
+          <w:rFonts w:ascii="Times New Roman" w:hAnsi="Times New Roman" w:cs="Times New Roman"/>
+          <w:b/>
+          <w:bCs/>
+          <w:sz w:val="28"/>
+          <w:szCs w:val="28"/>
+          <w:lang w:val="es-ES"/>
+        </w:rPr>
+      </w:pPr>
+    </w:p>
+    <w:p>
+      <w:pPr>
+        <w:spacing w:before="120" w:after="120"/>
+        <w:rPr>
+          <w:rFonts w:ascii="Times New Roman" w:hAnsi="Times New Roman" w:cs="Times New Roman"/>
+          <w:b/>
+          <w:bCs/>
+          <w:sz w:val="28"/>
+          <w:szCs w:val="28"/>
+          <w:lang w:val="es-ES"/>
+        </w:rPr>
+      </w:pPr>
+    </w:p>
+    <w:p>
+      <w:pPr>
+        <w:spacing w:before="120" w:after="120"/>
+        <w:rPr>
+          <w:rFonts w:ascii="Times New Roman" w:hAnsi="Times New Roman" w:cs="Times New Roman"/>
+          <w:b/>
+          <w:bCs/>
+          <w:sz w:val="28"/>
+          <w:szCs w:val="28"/>
+          <w:lang w:val="es-ES"/>
+        </w:rPr>
+      </w:pPr>
+    </w:p>
+    <w:p>
+      <w:pPr>
+        <w:spacing w:before="120" w:after="120"/>
+        <w:rPr>
+          <w:rFonts w:ascii="Times New Roman" w:hAnsi="Times New Roman" w:cs="Times New Roman"/>
+          <w:b/>
+          <w:bCs/>
+          <w:sz w:val="28"/>
+          <w:szCs w:val="28"/>
+          <w:lang w:val="es-ES"/>
+        </w:rPr>
+      </w:pPr>
+    </w:p>
+    <w:p>
+      <w:pPr>
+        <w:spacing w:before="120" w:after="120"/>
+        <w:rPr>
+          <w:rFonts w:ascii="Times New Roman" w:hAnsi="Times New Roman" w:cs="Times New Roman"/>
+          <w:b/>
+          <w:bCs/>
+          <w:sz w:val="28"/>
+          <w:szCs w:val="28"/>
+          <w:lang w:val="es-ES"/>
+        </w:rPr>
+      </w:pPr>
+    </w:p>
+    <w:p>
+      <w:pPr>
+        <w:spacing w:before="120" w:after="120"/>
+        <w:rPr>
+          <w:rFonts w:ascii="Times New Roman" w:hAnsi="Times New Roman" w:cs="Times New Roman"/>
+          <w:b/>
+          <w:bCs/>
+          <w:sz w:val="28"/>
+          <w:szCs w:val="28"/>
+          <w:lang w:val="es-ES"/>
+        </w:rPr>
+      </w:pPr>
+    </w:p>
+    <w:p>
+      <w:pPr>
+        <w:spacing w:before="120" w:after="120"/>
+        <w:rPr>
+          <w:rFonts w:ascii="Times New Roman" w:hAnsi="Times New Roman" w:cs="Times New Roman"/>
+          <w:b/>
+          <w:bCs/>
+          <w:sz w:val="28"/>
+          <w:szCs w:val="28"/>
+          <w:lang w:val="es-ES"/>
+        </w:rPr>
+      </w:pPr>
+    </w:p>
+    <w:p>
+      <w:pPr>
+        <w:spacing w:before="120" w:after="120"/>
+        <w:rPr>
+          <w:rFonts w:ascii="Times New Roman" w:hAnsi="Times New Roman" w:cs="Times New Roman"/>
+          <w:b/>
+          <w:bCs/>
+          <w:sz w:val="28"/>
+          <w:szCs w:val="28"/>
+          <w:lang w:val="es-ES"/>
+        </w:rPr>
+      </w:pPr>
+    </w:p>
+    <w:p>
+      <w:pPr>
+        <w:spacing w:before="120" w:after="120"/>
+        <w:rPr>
+          <w:rFonts w:ascii="Times New Roman" w:hAnsi="Times New Roman" w:cs="Times New Roman"/>
+          <w:b/>
+          <w:bCs/>
+          <w:sz w:val="28"/>
+          <w:szCs w:val="28"/>
+          <w:lang w:val="es-ES"/>
+        </w:rPr>
+      </w:pPr>
+    </w:p>
+    <w:p>
+      <w:pPr>
+        <w:spacing w:before="120" w:after="120"/>
+        <w:rPr>
+          <w:rFonts w:ascii="Times New Roman" w:hAnsi="Times New Roman" w:cs="Times New Roman"/>
+          <w:b/>
+          <w:bCs/>
+          <w:sz w:val="28"/>
+          <w:szCs w:val="28"/>
+          <w:lang w:val="es-ES"/>
+        </w:rPr>
+      </w:pPr>
+    </w:p>
+    <w:p>
+      <w:pPr>
+        <w:spacing w:before="120" w:after="120"/>
+        <w:rPr>
+          <w:rFonts w:ascii="Times New Roman" w:hAnsi="Times New Roman" w:cs="Times New Roman"/>
+          <w:b/>
+          <w:bCs/>
+          <w:sz w:val="28"/>
+          <w:szCs w:val="28"/>
+          <w:lang w:val="es-ES"/>
+        </w:rPr>
+      </w:pPr>
+    </w:p>
+    <w:p>
+      <w:pPr>
+        <w:spacing w:before="120" w:after="120"/>
+        <w:rPr>
+          <w:rFonts w:ascii="Times New Roman" w:hAnsi="Times New Roman" w:cs="Times New Roman"/>
+          <w:b/>
+          <w:bCs/>
+          <w:sz w:val="28"/>
+          <w:szCs w:val="28"/>
+          <w:lang w:val="es-ES"/>
+        </w:rPr>
+      </w:pPr>
+    </w:p>
+    <w:p>
+      <w:pPr>
+        <w:spacing w:before="120" w:after="120"/>
+        <w:rPr>
+          <w:rFonts w:ascii="Times New Roman" w:hAnsi="Times New Roman" w:cs="Times New Roman"/>
+          <w:b/>
+          <w:bCs/>
+          <w:sz w:val="28"/>
+          <w:szCs w:val="28"/>
+          <w:lang w:val="es-ES"/>
+        </w:rPr>
+      </w:pPr>
+    </w:p>
+    <w:p>
+      <w:pPr>
+        <w:spacing w:before="120" w:after="120"/>
+        <w:rPr>
+          <w:rFonts w:ascii="Times New Roman" w:hAnsi="Times New Roman" w:cs="Times New Roman"/>
+          <w:b/>
+          <w:bCs/>
+          <w:sz w:val="28"/>
+          <w:szCs w:val="28"/>
+          <w:lang w:val="es-ES"/>
+        </w:rPr>
+      </w:pPr>
+    </w:p>
+    <w:p>
+      <w:pPr>
+        <w:spacing w:before="120" w:after="120"/>
+        <w:rPr>
+          <w:rFonts w:ascii="Times New Roman" w:hAnsi="Times New Roman" w:cs="Times New Roman"/>
+          <w:b/>
+          <w:bCs/>
+          <w:sz w:val="28"/>
+          <w:szCs w:val="28"/>
+          <w:lang w:val="es-ES"/>
+        </w:rPr>
+      </w:pPr>
+    </w:p>
+    <w:p>
+      <w:pPr>
+        <w:spacing w:before="120" w:after="120"/>
+        <w:rPr>
+          <w:rFonts w:ascii="Times New Roman" w:hAnsi="Times New Roman" w:cs="Times New Roman"/>
+          <w:b/>
+          <w:bCs/>
+          <w:sz w:val="28"/>
+          <w:szCs w:val="28"/>
+          <w:lang w:val="es-ES"/>
+        </w:rPr>
+      </w:pPr>
+    </w:p>
+    <w:p>
+      <w:pPr>
+        <w:spacing w:before="120" w:after="120"/>
+        <w:rPr>
+          <w:rFonts w:ascii="Times New Roman" w:hAnsi="Times New Roman" w:cs="Times New Roman"/>
+          <w:b/>
+          <w:bCs/>
+          <w:sz w:val="28"/>
+          <w:szCs w:val="28"/>
+          <w:lang w:val="es-ES"/>
+        </w:rPr>
+      </w:pPr>
+    </w:p>
+    <w:p>
+      <w:pPr>
+        <w:spacing w:before="120" w:after="120" w:line="200" w:lineRule="exact"/>
+        <w:rPr>
+          <w:rFonts w:ascii="Times New Roman" w:hAnsi="Times New Roman" w:cs="Times New Roman"/>
+          <w:b/>
+          <w:bCs/>
+          <w:sz w:val="28"/>
+          <w:szCs w:val="28"/>
+          <w:lang w:val="es-ES"/>
+        </w:rPr>
+      </w:pPr>
+    </w:p>
+    <w:p>
+      <w:pPr>
+        <w:spacing w:before="120" w:after="120"/>
+        <w:rPr>
+          <w:rFonts w:ascii="Times New Roman" w:hAnsi="Times New Roman" w:cs="Times New Roman"/>
+          <w:b/>
+          <w:bCs/>
+          <w:sz w:val="28"/>
+          <w:szCs w:val="28"/>
+          <w:lang w:val="es-ES"/>
+        </w:rPr>
+      </w:pPr>
+      <w:r>
+        <w:rPr>
+          <w:rFonts w:ascii="Times New Roman" w:hAnsi="Times New Roman" w:cs="Times New Roman"/>
+          <w:b/>
+          <w:bCs/>
+          <w:sz w:val="28"/>
+          <w:szCs w:val="28"/>
+          <w:lang w:val="es-ES"/>
+        </w:rPr>
+        <w:lastRenderedPageBreak/>
+        <w:t xml:space="preserve">Trazado de gráficos de </w:t>
+      </w:r>
+      <w:r>
+        <w:rPr>
+          <w:rFonts w:ascii="Times New Roman" w:hAnsi="Times New Roman" w:cs="Times New Roman"/>
+          <w:b/>
+          <w:bCs/>
+          <w:sz w:val="28"/>
+          <w:szCs w:val="28"/>
+          <w:lang w:val="es-ES"/>
+        </w:rPr>
+        <w:t>líneas</w:t>
+      </w:r>
+    </w:p>
+    <w:p>
+      <w:pPr>
+        <w:spacing w:before="120" w:after="120" w:line="360" w:lineRule="auto"/>
+        <w:rPr>
+          <w:rFonts w:ascii="Times New Roman" w:hAnsi="Times New Roman" w:cs="Times New Roman"/>
+          <w:lang w:val="es-ES"/>
+        </w:rPr>
+      </w:pPr>
+      <w:r>
+        <w:rPr>
+          <w:rFonts w:ascii="Times New Roman" w:hAnsi="Times New Roman" w:cs="Times New Roman"/>
+          <w:lang w:val="es-ES"/>
+        </w:rPr>
+        <w:t xml:space="preserve">El diagrama de interacción para el trazado de gráficas de </w:t>
+      </w:r>
+      <w:r>
+        <w:rPr>
+          <w:rFonts w:ascii="Times New Roman" w:hAnsi="Times New Roman" w:cs="Times New Roman"/>
+          <w:lang w:val="es-ES"/>
+        </w:rPr>
+        <w:t>líneas</w:t>
+      </w:r>
+      <w:r>
+        <w:rPr>
+          <w:rFonts w:ascii="Times New Roman" w:hAnsi="Times New Roman" w:cs="Times New Roman"/>
+          <w:lang w:val="es-ES"/>
+        </w:rPr>
+        <w:t xml:space="preserve"> es el siguiente:</w:t>
+      </w:r>
+    </w:p>
+    <w:p>
+      <w:pPr>
+        <w:spacing w:before="120" w:after="120"/>
+        <w:rPr>
+          <w:rFonts w:ascii="Times New Roman" w:hAnsi="Times New Roman" w:cs="Times New Roman"/>
+          <w:b/>
+          <w:bCs/>
+          <w:sz w:val="28"/>
+          <w:szCs w:val="28"/>
+          <w:lang w:val="es-ES"/>
+        </w:rPr>
+      </w:pPr>
+    </w:p>
+    <w:p>
+      <w:pPr>
+        <w:spacing w:before="120" w:after="120" w:line="200" w:lineRule="exact"/>
+        <w:rPr>
+          <w:rFonts w:ascii="Times New Roman" w:hAnsi="Times New Roman" w:cs="Times New Roman"/>
+          <w:b/>
+          <w:bCs/>
+          <w:sz w:val="28"/>
+          <w:szCs w:val="28"/>
+          <w:lang w:val="es-ES"/>
+        </w:rPr>
+      </w:pPr>
+    </w:p>
+    <w:p>
+      <w:pPr>
+        <w:spacing w:before="120" w:after="120" w:line="200" w:lineRule="exact"/>
+        <w:rPr>
+          <w:rFonts w:ascii="Times New Roman" w:hAnsi="Times New Roman" w:cs="Times New Roman"/>
+          <w:b/>
+          <w:bCs/>
+          <w:sz w:val="28"/>
+          <w:szCs w:val="28"/>
+          <w:lang w:val="es-ES"/>
+        </w:rPr>
+      </w:pPr>
+    </w:p>
+    <w:p>
+      <w:pPr>
+        <w:spacing w:before="120" w:after="120" w:line="200" w:lineRule="exact"/>
+        <w:rPr>
+          <w:rFonts w:ascii="Times New Roman" w:hAnsi="Times New Roman" w:cs="Times New Roman"/>
+          <w:b/>
+          <w:bCs/>
+          <w:sz w:val="28"/>
+          <w:szCs w:val="28"/>
+          <w:lang w:val="es-ES"/>
+        </w:rPr>
+      </w:pPr>
+    </w:p>
+    <w:p>
+      <w:pPr>
+        <w:spacing w:before="120" w:after="120" w:line="200" w:lineRule="exact"/>
+        <w:rPr>
+          <w:rFonts w:ascii="Times New Roman" w:hAnsi="Times New Roman" w:cs="Times New Roman"/>
+          <w:b/>
+          <w:bCs/>
+          <w:sz w:val="28"/>
+          <w:szCs w:val="28"/>
+          <w:lang w:val="es-ES"/>
+        </w:rPr>
+      </w:pPr>
+    </w:p>
+    <w:p>
+      <w:pPr>
+        <w:spacing w:before="120" w:after="120" w:line="200" w:lineRule="exact"/>
+        <w:rPr>
+          <w:rFonts w:ascii="Times New Roman" w:hAnsi="Times New Roman" w:cs="Times New Roman"/>
+          <w:b/>
+          <w:bCs/>
+          <w:sz w:val="28"/>
+          <w:szCs w:val="28"/>
+          <w:lang w:val="es-ES"/>
+        </w:rPr>
+      </w:pPr>
+    </w:p>
+    <w:p>
+      <w:pPr>
+        <w:spacing w:before="120" w:after="120" w:line="200" w:lineRule="exact"/>
+        <w:rPr>
+          <w:rFonts w:ascii="Times New Roman" w:hAnsi="Times New Roman" w:cs="Times New Roman"/>
+          <w:b/>
+          <w:bCs/>
+          <w:sz w:val="28"/>
+          <w:szCs w:val="28"/>
+          <w:lang w:val="es-ES"/>
+        </w:rPr>
+      </w:pPr>
+    </w:p>
+    <w:p>
+      <w:pPr>
+        <w:spacing w:before="120" w:after="120" w:line="200" w:lineRule="exact"/>
+        <w:rPr>
+          <w:rFonts w:ascii="Times New Roman" w:hAnsi="Times New Roman" w:cs="Times New Roman"/>
+          <w:b/>
+          <w:bCs/>
+          <w:sz w:val="28"/>
+          <w:szCs w:val="28"/>
+          <w:lang w:val="es-ES"/>
+        </w:rPr>
+      </w:pPr>
+    </w:p>
+    <w:p>
+      <w:pPr>
+        <w:spacing w:before="120" w:after="120" w:line="200" w:lineRule="exact"/>
+        <w:rPr>
+          <w:rFonts w:ascii="Times New Roman" w:hAnsi="Times New Roman" w:cs="Times New Roman"/>
+          <w:b/>
+          <w:bCs/>
+          <w:sz w:val="28"/>
+          <w:szCs w:val="28"/>
+          <w:lang w:val="es-ES"/>
+        </w:rPr>
+      </w:pPr>
+    </w:p>
+    <w:p>
+      <w:pPr>
+        <w:spacing w:before="120" w:after="120" w:line="200" w:lineRule="exact"/>
+        <w:rPr>
+          <w:rFonts w:ascii="Times New Roman" w:hAnsi="Times New Roman" w:cs="Times New Roman"/>
+          <w:b/>
+          <w:bCs/>
+          <w:sz w:val="28"/>
+          <w:szCs w:val="28"/>
+          <w:lang w:val="es-ES"/>
+        </w:rPr>
+      </w:pPr>
+    </w:p>
+    <w:p>
+      <w:pPr>
+        <w:spacing w:before="120" w:after="120" w:line="200" w:lineRule="exact"/>
+        <w:rPr>
+          <w:rFonts w:ascii="Times New Roman" w:hAnsi="Times New Roman" w:cs="Times New Roman"/>
+          <w:b/>
+          <w:bCs/>
+          <w:sz w:val="28"/>
+          <w:szCs w:val="28"/>
+          <w:lang w:val="es-ES"/>
+        </w:rPr>
+      </w:pPr>
+    </w:p>
+    <w:p>
+      <w:pPr>
+        <w:spacing w:before="120" w:after="120" w:line="200" w:lineRule="exact"/>
+        <w:rPr>
+          <w:rFonts w:ascii="Times New Roman" w:hAnsi="Times New Roman" w:cs="Times New Roman"/>
+          <w:b/>
+          <w:bCs/>
+          <w:sz w:val="28"/>
+          <w:szCs w:val="28"/>
+          <w:lang w:val="es-ES"/>
+        </w:rPr>
+      </w:pPr>
+    </w:p>
+    <w:p>
+      <w:pPr>
+        <w:spacing w:before="120" w:after="120" w:line="200" w:lineRule="exact"/>
+        <w:rPr>
+          <w:rFonts w:ascii="Times New Roman" w:hAnsi="Times New Roman" w:cs="Times New Roman"/>
+          <w:b/>
+          <w:bCs/>
+          <w:sz w:val="28"/>
+          <w:szCs w:val="28"/>
+          <w:lang w:val="es-ES"/>
+        </w:rPr>
+      </w:pPr>
+    </w:p>
+    <w:p>
+      <w:pPr>
+        <w:spacing w:before="120" w:after="120" w:line="200" w:lineRule="exact"/>
+        <w:rPr>
+          <w:rFonts w:ascii="Times New Roman" w:hAnsi="Times New Roman" w:cs="Times New Roman"/>
+          <w:b/>
+          <w:bCs/>
+          <w:sz w:val="28"/>
+          <w:szCs w:val="28"/>
+          <w:lang w:val="es-ES"/>
+        </w:rPr>
+      </w:pPr>
+    </w:p>
+    <w:p>
+      <w:pPr>
+        <w:spacing w:before="120" w:after="120" w:line="200" w:lineRule="exact"/>
+        <w:rPr>
+          <w:rFonts w:ascii="Times New Roman" w:hAnsi="Times New Roman" w:cs="Times New Roman"/>
+          <w:b/>
+          <w:bCs/>
+          <w:sz w:val="28"/>
+          <w:szCs w:val="28"/>
+          <w:lang w:val="es-ES"/>
+        </w:rPr>
+      </w:pPr>
+    </w:p>
+    <w:p>
+      <w:pPr>
+        <w:spacing w:before="120" w:after="120" w:line="200" w:lineRule="exact"/>
+        <w:rPr>
+          <w:rFonts w:ascii="Times New Roman" w:hAnsi="Times New Roman" w:cs="Times New Roman"/>
+          <w:b/>
+          <w:bCs/>
+          <w:sz w:val="28"/>
+          <w:szCs w:val="28"/>
+          <w:lang w:val="es-ES"/>
+        </w:rPr>
+      </w:pPr>
+    </w:p>
+    <w:p>
+      <w:pPr>
+        <w:spacing w:before="120" w:after="120" w:line="200" w:lineRule="exact"/>
+        <w:rPr>
+          <w:rFonts w:ascii="Times New Roman" w:hAnsi="Times New Roman" w:cs="Times New Roman"/>
+          <w:b/>
+          <w:bCs/>
+          <w:sz w:val="28"/>
+          <w:szCs w:val="28"/>
+          <w:lang w:val="es-ES"/>
+        </w:rPr>
+      </w:pPr>
+    </w:p>
+    <w:p>
+      <w:pPr>
+        <w:spacing w:before="120" w:after="120" w:line="200" w:lineRule="exact"/>
+        <w:rPr>
+          <w:rFonts w:ascii="Times New Roman" w:hAnsi="Times New Roman" w:cs="Times New Roman"/>
+          <w:b/>
+          <w:bCs/>
+          <w:sz w:val="28"/>
+          <w:szCs w:val="28"/>
+          <w:lang w:val="es-ES"/>
+        </w:rPr>
+      </w:pPr>
+    </w:p>
+    <w:p>
+      <w:pPr>
+        <w:spacing w:before="120" w:after="120" w:line="200" w:lineRule="exact"/>
+        <w:rPr>
+          <w:rFonts w:ascii="Times New Roman" w:hAnsi="Times New Roman" w:cs="Times New Roman"/>
+          <w:b/>
+          <w:bCs/>
+          <w:sz w:val="28"/>
+          <w:szCs w:val="28"/>
+          <w:lang w:val="es-ES"/>
+        </w:rPr>
+      </w:pPr>
+    </w:p>
+    <w:p>
+      <w:pPr>
+        <w:spacing w:before="120" w:after="120" w:line="200" w:lineRule="exact"/>
+        <w:rPr>
+          <w:rFonts w:ascii="Times New Roman" w:hAnsi="Times New Roman" w:cs="Times New Roman"/>
+          <w:b/>
+          <w:bCs/>
+          <w:sz w:val="28"/>
+          <w:szCs w:val="28"/>
+          <w:lang w:val="es-ES"/>
+        </w:rPr>
+      </w:pPr>
+    </w:p>
+    <w:p>
+      <w:pPr>
+        <w:spacing w:before="120" w:after="120" w:line="200" w:lineRule="exact"/>
+        <w:rPr>
+          <w:rFonts w:ascii="Times New Roman" w:hAnsi="Times New Roman" w:cs="Times New Roman"/>
+          <w:b/>
+          <w:bCs/>
+          <w:sz w:val="28"/>
+          <w:szCs w:val="28"/>
+          <w:lang w:val="es-ES"/>
+        </w:rPr>
+      </w:pPr>
+    </w:p>
+    <w:p>
+      <w:pPr>
+        <w:spacing w:before="120" w:after="120" w:line="200" w:lineRule="exact"/>
+        <w:rPr>
+          <w:rFonts w:ascii="Times New Roman" w:hAnsi="Times New Roman" w:cs="Times New Roman"/>
+          <w:b/>
+          <w:bCs/>
+          <w:sz w:val="28"/>
+          <w:szCs w:val="28"/>
+          <w:lang w:val="es-ES"/>
+        </w:rPr>
+      </w:pPr>
+    </w:p>
+    <w:p>
+      <w:pPr>
+        <w:spacing w:before="120" w:after="120" w:line="200" w:lineRule="exact"/>
+        <w:rPr>
+          <w:rFonts w:ascii="Times New Roman" w:hAnsi="Times New Roman" w:cs="Times New Roman"/>
+          <w:b/>
+          <w:bCs/>
+          <w:sz w:val="28"/>
+          <w:szCs w:val="28"/>
+          <w:lang w:val="es-ES"/>
+        </w:rPr>
+      </w:pPr>
+    </w:p>
+    <w:p>
+      <w:pPr>
+        <w:spacing w:before="120" w:after="120" w:line="200" w:lineRule="exact"/>
+        <w:rPr>
+          <w:rFonts w:ascii="Times New Roman" w:hAnsi="Times New Roman" w:cs="Times New Roman"/>
+          <w:b/>
+          <w:bCs/>
+          <w:sz w:val="28"/>
+          <w:szCs w:val="28"/>
+          <w:lang w:val="es-ES"/>
+        </w:rPr>
+      </w:pPr>
+    </w:p>
+    <w:p>
+      <w:pPr>
+        <w:spacing w:before="120" w:after="120" w:line="200" w:lineRule="exact"/>
+        <w:rPr>
+          <w:rFonts w:ascii="Times New Roman" w:hAnsi="Times New Roman" w:cs="Times New Roman"/>
+          <w:b/>
+          <w:bCs/>
+          <w:sz w:val="28"/>
+          <w:szCs w:val="28"/>
+          <w:lang w:val="es-ES"/>
+        </w:rPr>
+      </w:pPr>
+    </w:p>
+    <w:p>
+      <w:pPr>
+        <w:spacing w:before="120" w:after="120" w:line="200" w:lineRule="exact"/>
+        <w:rPr>
+          <w:rFonts w:ascii="Times New Roman" w:hAnsi="Times New Roman" w:cs="Times New Roman"/>
+          <w:b/>
+          <w:bCs/>
+          <w:sz w:val="28"/>
+          <w:szCs w:val="28"/>
+          <w:lang w:val="es-ES"/>
+        </w:rPr>
+      </w:pPr>
+    </w:p>
+    <w:p>
+      <w:pPr>
+        <w:spacing w:before="120" w:after="120" w:line="200" w:lineRule="exact"/>
+        <w:rPr>
+          <w:rFonts w:ascii="Times New Roman" w:hAnsi="Times New Roman" w:cs="Times New Roman"/>
+          <w:b/>
+          <w:bCs/>
+          <w:sz w:val="28"/>
+          <w:szCs w:val="28"/>
+          <w:lang w:val="es-ES"/>
+        </w:rPr>
+      </w:pPr>
+    </w:p>
+    <w:p>
+      <w:pPr>
+        <w:spacing w:before="120" w:after="120" w:line="200" w:lineRule="exact"/>
+        <w:rPr>
+          <w:rFonts w:ascii="Times New Roman" w:hAnsi="Times New Roman" w:cs="Times New Roman"/>
+          <w:b/>
+          <w:bCs/>
+          <w:sz w:val="28"/>
+          <w:szCs w:val="28"/>
+          <w:lang w:val="es-ES"/>
+        </w:rPr>
+      </w:pPr>
+    </w:p>
+    <w:p>
+      <w:pPr>
+        <w:spacing w:before="120" w:after="120" w:line="200" w:lineRule="exact"/>
+        <w:rPr>
+          <w:rFonts w:ascii="Times New Roman" w:hAnsi="Times New Roman" w:cs="Times New Roman"/>
+          <w:b/>
+          <w:bCs/>
+          <w:sz w:val="28"/>
+          <w:szCs w:val="28"/>
+          <w:lang w:val="es-ES"/>
+        </w:rPr>
+      </w:pPr>
+    </w:p>
+    <w:p>
+      <w:pPr>
+        <w:spacing w:before="120" w:after="120" w:line="200" w:lineRule="exact"/>
+        <w:rPr>
+          <w:rFonts w:ascii="Times New Roman" w:hAnsi="Times New Roman" w:cs="Times New Roman"/>
+          <w:b/>
+          <w:bCs/>
+          <w:sz w:val="28"/>
+          <w:szCs w:val="28"/>
+          <w:lang w:val="es-ES"/>
+        </w:rPr>
+      </w:pPr>
+    </w:p>
+    <w:p>
+      <w:pPr>
+        <w:spacing w:before="120" w:after="120" w:line="200" w:lineRule="exact"/>
+        <w:rPr>
+          <w:rFonts w:ascii="Times New Roman" w:hAnsi="Times New Roman" w:cs="Times New Roman"/>
+          <w:b/>
+          <w:bCs/>
+          <w:sz w:val="28"/>
+          <w:szCs w:val="28"/>
+          <w:lang w:val="es-ES"/>
+        </w:rPr>
+      </w:pPr>
+    </w:p>
+    <w:p>
+      <w:pPr>
+        <w:spacing w:before="120" w:after="120" w:line="200" w:lineRule="exact"/>
+        <w:rPr>
+          <w:rFonts w:ascii="Times New Roman" w:hAnsi="Times New Roman" w:cs="Times New Roman"/>
+          <w:b/>
+          <w:bCs/>
+          <w:sz w:val="28"/>
+          <w:szCs w:val="28"/>
+          <w:lang w:val="es-ES"/>
+        </w:rPr>
+      </w:pPr>
+    </w:p>
+    <w:p>
+      <w:pPr>
+        <w:spacing w:before="120" w:after="120" w:line="200" w:lineRule="exact"/>
+        <w:rPr>
+          <w:rFonts w:ascii="Times New Roman" w:hAnsi="Times New Roman" w:cs="Times New Roman"/>
+          <w:b/>
+          <w:bCs/>
+          <w:sz w:val="28"/>
+          <w:szCs w:val="28"/>
+          <w:lang w:val="es-ES"/>
+        </w:rPr>
+      </w:pPr>
+    </w:p>
+    <w:p>
+      <w:pPr>
+        <w:spacing w:before="120" w:after="120" w:line="200" w:lineRule="exact"/>
+        <w:rPr>
+          <w:rFonts w:ascii="Times New Roman" w:hAnsi="Times New Roman" w:cs="Times New Roman"/>
+          <w:b/>
+          <w:bCs/>
+          <w:sz w:val="28"/>
+          <w:szCs w:val="28"/>
+          <w:lang w:val="es-ES"/>
+        </w:rPr>
+      </w:pPr>
+    </w:p>
+    <w:p>
+      <w:pPr>
+        <w:spacing w:before="120" w:after="120" w:line="200" w:lineRule="exact"/>
+        <w:rPr>
+          <w:rFonts w:ascii="Times New Roman" w:hAnsi="Times New Roman" w:cs="Times New Roman"/>
+          <w:b/>
+          <w:bCs/>
+          <w:sz w:val="28"/>
+          <w:szCs w:val="28"/>
+          <w:lang w:val="es-ES"/>
+        </w:rPr>
+      </w:pPr>
+    </w:p>
+    <w:p>
+      <w:pPr>
+        <w:spacing w:before="120" w:after="120" w:line="200" w:lineRule="exact"/>
+        <w:rPr>
+          <w:rFonts w:ascii="Times New Roman" w:hAnsi="Times New Roman" w:cs="Times New Roman"/>
+          <w:b/>
+          <w:bCs/>
+          <w:sz w:val="28"/>
+          <w:szCs w:val="28"/>
+          <w:lang w:val="es-ES"/>
+        </w:rPr>
+      </w:pPr>
+    </w:p>
+    <w:p>
+      <w:pPr>
+        <w:spacing w:before="120" w:after="120" w:line="200" w:lineRule="exact"/>
+        <w:rPr>
+          <w:rFonts w:ascii="Times New Roman" w:hAnsi="Times New Roman" w:cs="Times New Roman"/>
+          <w:b/>
+          <w:bCs/>
+          <w:sz w:val="28"/>
+          <w:szCs w:val="28"/>
+          <w:lang w:val="es-ES"/>
+        </w:rPr>
+      </w:pPr>
+    </w:p>
+    <w:p>
+      <w:pPr>
+        <w:spacing w:before="120" w:after="120" w:line="200" w:lineRule="exact"/>
+        <w:rPr>
+          <w:rFonts w:ascii="Times New Roman" w:hAnsi="Times New Roman" w:cs="Times New Roman"/>
+          <w:b/>
+          <w:bCs/>
+          <w:sz w:val="28"/>
+          <w:szCs w:val="28"/>
+          <w:lang w:val="es-ES"/>
+        </w:rPr>
+      </w:pPr>
+    </w:p>
+    <w:p>
+      <w:pPr>
+        <w:spacing w:before="120" w:after="120" w:line="200" w:lineRule="exact"/>
+        <w:rPr>
+          <w:rFonts w:ascii="Times New Roman" w:hAnsi="Times New Roman" w:cs="Times New Roman"/>
+          <w:b/>
+          <w:bCs/>
+          <w:sz w:val="28"/>
+          <w:szCs w:val="28"/>
+          <w:lang w:val="es-ES"/>
+        </w:rPr>
+      </w:pPr>
+    </w:p>
+    <w:p>
+      <w:pPr>
+        <w:spacing w:before="120" w:after="120" w:line="200" w:lineRule="exact"/>
+        <w:rPr>
+          <w:rFonts w:ascii="Times New Roman" w:hAnsi="Times New Roman" w:cs="Times New Roman"/>
+          <w:b/>
+          <w:bCs/>
+          <w:sz w:val="28"/>
+          <w:szCs w:val="28"/>
+          <w:lang w:val="es-ES"/>
+        </w:rPr>
+      </w:pPr>
+    </w:p>
+    <w:p>
+      <w:pPr>
+        <w:spacing w:before="120" w:after="120"/>
+        <w:rPr>
+          <w:rFonts w:ascii="Times New Roman" w:hAnsi="Times New Roman" w:cs="Times New Roman"/>
+          <w:b/>
+          <w:bCs/>
+          <w:sz w:val="28"/>
+          <w:szCs w:val="28"/>
+          <w:lang w:val="es-ES"/>
+        </w:rPr>
+      </w:pPr>
+      <w:r>
+        <w:rPr>
+          <w:rFonts w:ascii="Times New Roman" w:hAnsi="Times New Roman" w:cs="Times New Roman"/>
+          <w:b/>
+          <w:bCs/>
+          <w:sz w:val="28"/>
+          <w:szCs w:val="28"/>
+          <w:lang w:val="es-ES"/>
+        </w:rPr>
+        <w:lastRenderedPageBreak/>
+        <w:t xml:space="preserve">Trazado de gráficos </w:t>
+      </w:r>
+      <w:r>
+        <w:rPr>
+          <w:rFonts w:ascii="Times New Roman" w:hAnsi="Times New Roman" w:cs="Times New Roman"/>
+          <w:b/>
+          <w:bCs/>
+          <w:sz w:val="28"/>
+          <w:szCs w:val="28"/>
+          <w:lang w:val="es-ES"/>
+        </w:rPr>
+        <w:t>circulares</w:t>
+      </w:r>
+    </w:p>
+    <w:p>
+      <w:pPr>
+        <w:spacing w:before="120" w:after="120" w:line="360" w:lineRule="auto"/>
+        <w:rPr>
+          <w:rFonts w:ascii="Times New Roman" w:hAnsi="Times New Roman" w:cs="Times New Roman"/>
+          <w:lang w:val="es-ES"/>
+        </w:rPr>
+      </w:pPr>
+      <w:r>
+        <w:rPr>
+          <w:rFonts w:ascii="Times New Roman" w:hAnsi="Times New Roman" w:cs="Times New Roman"/>
+          <w:lang w:val="es-ES"/>
+        </w:rPr>
+        <w:t xml:space="preserve">El diagrama de interacción para el trazado de gráficas </w:t>
+      </w:r>
+      <w:r>
+        <w:rPr>
+          <w:rFonts w:ascii="Times New Roman" w:hAnsi="Times New Roman" w:cs="Times New Roman"/>
+          <w:lang w:val="es-ES"/>
+        </w:rPr>
+        <w:t>circulares</w:t>
+      </w:r>
+      <w:r>
+        <w:rPr>
+          <w:rFonts w:ascii="Times New Roman" w:hAnsi="Times New Roman" w:cs="Times New Roman"/>
+          <w:lang w:val="es-ES"/>
+        </w:rPr>
+        <w:t xml:space="preserve"> es el siguiente:</w:t>
+      </w:r>
     </w:p>
     <w:p>
       <w:pPr>
@@ -22500,18 +23740,7 @@
           <w:lang w:val="es-ES" w:eastAsia="es-ES" w:bidi="es-ES"/>
         </w:rPr>
         <w:lastRenderedPageBreak/>
-        <w:t xml:space="preserve"> </w:t>
-      </w:r>
-      <w:r>
-        <w:rPr>
-          <w:rFonts w:ascii="Times New Roman" w:hAnsi="Times New Roman" w:cs="Times New Roman"/>
-          <w:b/>
-          <w:bCs/>
-          <w:sz w:val="48"/>
-          <w:szCs w:val="48"/>
-          <w:lang w:val="es-ES" w:eastAsia="es-ES" w:bidi="es-ES"/>
-        </w:rPr>
-        <w:t>D</w:t>
+        <w:t xml:space="preserve"> D</w:t>
       </w:r>
       <w:r>
         <w:rPr>
@@ -24914,6 +26143,119 @@
     </w:lvl>
   </w:abstractNum>
   <w:abstractNum w:abstractNumId="5" w15:restartNumberingAfterBreak="0">
+    <w:nsid w:val="1528490A"/>
+    <w:multiLevelType w:val="hybridMultilevel"/>
+    <w:tmpl w:val="5582BBBC"/>
+    <w:lvl w:ilvl="0" w:tplc="0C0A0001">
+      <w:start w:val="1"/>
+      <w:numFmt w:val="bullet"/>
+      <w:lvlText w:val=""/>
+      <w:lvlJc w:val="left"/>
+      <w:pPr>
+        <w:ind w:left="720" w:hanging="360"/>
+      </w:pPr>
+      <w:rPr>
+        <w:rFonts w:ascii="Symbol" w:hAnsi="Symbol" w:hint="default"/>
+      </w:rPr>
+    </w:lvl>
+    <w:lvl w:ilvl="1" w:tplc="0C0A0003" w:tentative="1">
+      <w:start w:val="1"/>
+      <w:numFmt w:val="bullet"/>
+      <w:lvlText w:val="o"/>
+      <w:lvlJc w:val="left"/>
+      <w:pPr>
+        <w:ind w:left="1440" w:hanging="360"/>
+      </w:pPr>
+      <w:rPr>
+        <w:rFonts w:ascii="Courier New" w:hAnsi="Courier New" w:cs="Courier New" w:hint="default"/>
+      </w:rPr>
+    </w:lvl>
+    <w:lvl w:ilvl="2" w:tplc="0C0A0005" w:tentative="1">
+      <w:start w:val="1"/>
+      <w:numFmt w:val="bullet"/>
+      <w:lvlText w:val=""/>
+      <w:lvlJc w:val="left"/>
+      <w:pPr>
+        <w:ind w:left="2160" w:hanging="360"/>
+      </w:pPr>
+      <w:rPr>
+        <w:rFonts w:ascii="Wingdings" w:hAnsi="Wingdings" w:hint="default"/>
+      </w:rPr>
+    </w:lvl>
+    <w:lvl w:ilvl="3" w:tplc="0C0A0001" w:tentative="1">
+      <w:start w:val="1"/>
+      <w:numFmt w:val="bullet"/>
+      <w:lvlText w:val=""/>
+      <w:lvlJc w:val="left"/>
+      <w:pPr>
+        <w:ind w:left="2880" w:hanging="360"/>
+      </w:pPr>
+      <w:rPr>
+        <w:rFonts w:ascii="Symbol" w:hAnsi="Symbol" w:hint="default"/>
+      </w:rPr>
+    </w:lvl>
+    <w:lvl w:ilvl="4" w:tplc="0C0A0003" w:tentative="1">
+      <w:start w:val="1"/>
+      <w:numFmt w:val="bullet"/>
+      <w:lvlText w:val="o"/>
+      <w:lvlJc w:val="left"/>
+      <w:pPr>
+        <w:ind w:left="3600" w:hanging="360"/>
+      </w:pPr>
+      <w:rPr>
+        <w:rFonts w:ascii="Courier New" w:hAnsi="Courier New" w:cs="Courier New" w:hint="default"/>
+      </w:rPr>
+    </w:lvl>
+    <w:lvl w:ilvl="5" w:tplc="0C0A0005" w:tentative="1">
+      <w:start w:val="1"/>
+      <w:numFmt w:val="bullet"/>
+      <w:lvlText w:val=""/>
+      <w:lvlJc w:val="left"/>
+      <w:pPr>
+        <w:ind w:left="4320" w:hanging="360"/>
+      </w:pPr>
+      <w:rPr>
+        <w:rFonts w:ascii="Wingdings" w:hAnsi="Wingdings" w:hint="default"/>
+      </w:rPr>
+    </w:lvl>
+    <w:lvl w:ilvl="6" w:tplc="0C0A0001" w:tentative="1">
+      <w:start w:val="1"/>
+      <w:numFmt w:val="bullet"/>
+      <w:lvlText w:val=""/>
+      <w:lvlJc w:val="left"/>
+      <w:pPr>
+        <w:ind w:left="5040" w:hanging="360"/>
+      </w:pPr>
+      <w:rPr>
+        <w:rFonts w:ascii="Symbol" w:hAnsi="Symbol" w:hint="default"/>
+      </w:rPr>
+    </w:lvl>
+    <w:lvl w:ilvl="7" w:tplc="0C0A0003" w:tentative="1">
+      <w:start w:val="1"/>
+      <w:numFmt w:val="bullet"/>
+      <w:lvlText w:val="o"/>
+      <w:lvlJc w:val="left"/>
+      <w:pPr>
+        <w:ind w:left="5760" w:hanging="360"/>
+      </w:pPr>
+      <w:rPr>
+        <w:rFonts w:ascii="Courier New" w:hAnsi="Courier New" w:cs="Courier New" w:hint="default"/>
+      </w:rPr>
+    </w:lvl>
+    <w:lvl w:ilvl="8" w:tplc="0C0A0005" w:tentative="1">
+      <w:start w:val="1"/>
+      <w:numFmt w:val="bullet"/>
+      <w:lvlText w:val=""/>
+      <w:lvlJc w:val="left"/>
+      <w:pPr>
+        <w:ind w:left="6480" w:hanging="360"/>
+      </w:pPr>
+      <w:rPr>
+        <w:rFonts w:ascii="Wingdings" w:hAnsi="Wingdings" w:hint="default"/>
+      </w:rPr>
+    </w:lvl>
+  </w:abstractNum>
+  <w:abstractNum w:abstractNumId="6" w15:restartNumberingAfterBreak="0">
     <w:nsid w:val="180777A9"/>
     <w:multiLevelType w:val="multilevel"/>
     <w:tmpl w:val="AB6E1542"/>
@@ -25044,7 +26386,7 @@
       </w:rPr>
     </w:lvl>
   </w:abstractNum>
-  <w:abstractNum w:abstractNumId="6" w15:restartNumberingAfterBreak="0">
+  <w:abstractNum w:abstractNumId="7" w15:restartNumberingAfterBreak="0">
     <w:nsid w:val="18D30E83"/>
     <w:multiLevelType w:val="multilevel"/>
     <w:tmpl w:val="C758F81A"/>
@@ -25166,7 +26508,7 @@
       </w:rPr>
     </w:lvl>
   </w:abstractNum>
-  <w:abstractNum w:abstractNumId="7" w15:restartNumberingAfterBreak="0">
+  <w:abstractNum w:abstractNumId="8" w15:restartNumberingAfterBreak="0">
     <w:nsid w:val="1DF630A5"/>
     <w:multiLevelType w:val="multilevel"/>
     <w:tmpl w:val="E4D201D2"/>
@@ -25288,7 +26630,7 @@
       </w:rPr>
     </w:lvl>
   </w:abstractNum>
-  <w:abstractNum w:abstractNumId="8" w15:restartNumberingAfterBreak="0">
+  <w:abstractNum w:abstractNumId="9" w15:restartNumberingAfterBreak="0">
     <w:nsid w:val="1E6B2885"/>
     <w:multiLevelType w:val="multilevel"/>
     <w:tmpl w:val="8632C480"/>
@@ -25409,7 +26751,7 @@
       </w:rPr>
     </w:lvl>
   </w:abstractNum>
-  <w:abstractNum w:abstractNumId="9" w15:restartNumberingAfterBreak="0">
+  <w:abstractNum w:abstractNumId="10" w15:restartNumberingAfterBreak="0">
     <w:nsid w:val="1FEF5C03"/>
     <w:multiLevelType w:val="multilevel"/>
     <w:tmpl w:val="8632C480"/>
@@ -25530,7 +26872,7 @@
       </w:rPr>
     </w:lvl>
   </w:abstractNum>
-  <w:abstractNum w:abstractNumId="10" w15:restartNumberingAfterBreak="0">
+  <w:abstractNum w:abstractNumId="11" w15:restartNumberingAfterBreak="0">
     <w:nsid w:val="25933C2F"/>
     <w:multiLevelType w:val="multilevel"/>
     <w:tmpl w:val="26C82F9E"/>
@@ -25652,7 +26994,7 @@
       </w:rPr>
     </w:lvl>
   </w:abstractNum>
-  <w:abstractNum w:abstractNumId="11" w15:restartNumberingAfterBreak="0">
+  <w:abstractNum w:abstractNumId="12" w15:restartNumberingAfterBreak="0">
     <w:nsid w:val="25AC7137"/>
     <w:multiLevelType w:val="hybridMultilevel"/>
     <w:tmpl w:val="A1248894"/>
@@ -25743,7 +27085,7 @@
       </w:pPr>
     </w:lvl>
   </w:abstractNum>
-  <w:abstractNum w:abstractNumId="12" w15:restartNumberingAfterBreak="0">
+  <w:abstractNum w:abstractNumId="13" w15:restartNumberingAfterBreak="0">
     <w:nsid w:val="28517633"/>
     <w:multiLevelType w:val="multilevel"/>
     <w:tmpl w:val="BE704BBC"/>
@@ -25865,7 +27207,7 @@
       </w:rPr>
     </w:lvl>
   </w:abstractNum>
-  <w:abstractNum w:abstractNumId="13" w15:restartNumberingAfterBreak="0">
+  <w:abstractNum w:abstractNumId="14" w15:restartNumberingAfterBreak="0">
     <w:nsid w:val="29AF5F0C"/>
     <w:multiLevelType w:val="multilevel"/>
     <w:tmpl w:val="16204B30"/>
@@ -25978,7 +27320,7 @@
       </w:rPr>
     </w:lvl>
   </w:abstractNum>
-  <w:abstractNum w:abstractNumId="14" w15:restartNumberingAfterBreak="0">
+  <w:abstractNum w:abstractNumId="15" w15:restartNumberingAfterBreak="0">
     <w:nsid w:val="2B3D6EB6"/>
     <w:multiLevelType w:val="multilevel"/>
     <w:tmpl w:val="01DEFE72"/>
@@ -26100,7 +27442,7 @@
       </w:rPr>
     </w:lvl>
   </w:abstractNum>
-  <w:abstractNum w:abstractNumId="15" w15:restartNumberingAfterBreak="0">
+  <w:abstractNum w:abstractNumId="16" w15:restartNumberingAfterBreak="0">
     <w:nsid w:val="2BBF790B"/>
     <w:multiLevelType w:val="multilevel"/>
     <w:tmpl w:val="8632C480"/>
@@ -26221,7 +27563,7 @@
       </w:rPr>
     </w:lvl>
   </w:abstractNum>
-  <w:abstractNum w:abstractNumId="16" w15:restartNumberingAfterBreak="0">
+  <w:abstractNum w:abstractNumId="17" w15:restartNumberingAfterBreak="0">
     <w:nsid w:val="2FDB1E7D"/>
     <w:multiLevelType w:val="multilevel"/>
     <w:tmpl w:val="D2049F14"/>
@@ -26343,7 +27685,7 @@
       </w:rPr>
     </w:lvl>
   </w:abstractNum>
-  <w:abstractNum w:abstractNumId="17" w15:restartNumberingAfterBreak="0">
+  <w:abstractNum w:abstractNumId="18" w15:restartNumberingAfterBreak="0">
     <w:nsid w:val="340270D9"/>
     <w:multiLevelType w:val="multilevel"/>
     <w:tmpl w:val="8632C480"/>
@@ -26464,7 +27806,7 @@
       </w:rPr>
     </w:lvl>
   </w:abstractNum>
-  <w:abstractNum w:abstractNumId="18" w15:restartNumberingAfterBreak="0">
+  <w:abstractNum w:abstractNumId="19" w15:restartNumberingAfterBreak="0">
     <w:nsid w:val="3DEF31DC"/>
     <w:multiLevelType w:val="multilevel"/>
     <w:tmpl w:val="8632C480"/>
@@ -26585,7 +27927,7 @@
       </w:rPr>
     </w:lvl>
   </w:abstractNum>
-  <w:abstractNum w:abstractNumId="19" w15:restartNumberingAfterBreak="0">
+  <w:abstractNum w:abstractNumId="20" w15:restartNumberingAfterBreak="0">
     <w:nsid w:val="3F48636C"/>
     <w:multiLevelType w:val="multilevel"/>
     <w:tmpl w:val="8632C480"/>
@@ -26706,7 +28048,7 @@
       </w:rPr>
     </w:lvl>
   </w:abstractNum>
-  <w:abstractNum w:abstractNumId="20" w15:restartNumberingAfterBreak="0">
+  <w:abstractNum w:abstractNumId="21" w15:restartNumberingAfterBreak="0">
     <w:nsid w:val="431E0D7B"/>
     <w:multiLevelType w:val="multilevel"/>
     <w:tmpl w:val="B04E0E66"/>
@@ -26828,7 +28170,7 @@
       </w:rPr>
     </w:lvl>
   </w:abstractNum>
-  <w:abstractNum w:abstractNumId="21" w15:restartNumberingAfterBreak="0">
+  <w:abstractNum w:abstractNumId="22" w15:restartNumberingAfterBreak="0">
     <w:nsid w:val="4A456AE9"/>
     <w:multiLevelType w:val="multilevel"/>
     <w:tmpl w:val="82C8B25A"/>
@@ -26950,7 +28292,7 @@
       </w:rPr>
     </w:lvl>
   </w:abstractNum>
-  <w:abstractNum w:abstractNumId="22" w15:restartNumberingAfterBreak="0">
+  <w:abstractNum w:abstractNumId="23" w15:restartNumberingAfterBreak="0">
     <w:nsid w:val="4D841932"/>
     <w:multiLevelType w:val="hybridMultilevel"/>
     <w:tmpl w:val="6EAADE50"/>
@@ -27039,7 +28381,7 @@
       </w:pPr>
     </w:lvl>
   </w:abstractNum>
-  <w:abstractNum w:abstractNumId="23" w15:restartNumberingAfterBreak="0">
+  <w:abstractNum w:abstractNumId="24" w15:restartNumberingAfterBreak="0">
     <w:nsid w:val="4E2A6B7A"/>
     <w:multiLevelType w:val="multilevel"/>
     <w:tmpl w:val="8752EAA8"/>
@@ -27154,7 +28496,7 @@
       </w:rPr>
     </w:lvl>
   </w:abstractNum>
-  <w:abstractNum w:abstractNumId="24" w15:restartNumberingAfterBreak="0">
+  <w:abstractNum w:abstractNumId="25" w15:restartNumberingAfterBreak="0">
     <w:nsid w:val="51881A1C"/>
     <w:multiLevelType w:val="hybridMultilevel"/>
     <w:tmpl w:val="AA0E8B1E"/>
@@ -27245,7 +28587,7 @@
       </w:pPr>
     </w:lvl>
   </w:abstractNum>
-  <w:abstractNum w:abstractNumId="25" w15:restartNumberingAfterBreak="0">
+  <w:abstractNum w:abstractNumId="26" w15:restartNumberingAfterBreak="0">
     <w:nsid w:val="577C717C"/>
     <w:multiLevelType w:val="hybridMultilevel"/>
     <w:tmpl w:val="AA0E8B1E"/>
@@ -27336,7 +28678,7 @@
       </w:pPr>
     </w:lvl>
   </w:abstractNum>
-  <w:abstractNum w:abstractNumId="26" w15:restartNumberingAfterBreak="0">
+  <w:abstractNum w:abstractNumId="27" w15:restartNumberingAfterBreak="0">
     <w:nsid w:val="592360AB"/>
     <w:multiLevelType w:val="multilevel"/>
     <w:tmpl w:val="4984AE50"/>
@@ -27458,7 +28800,7 @@
       </w:rPr>
     </w:lvl>
   </w:abstractNum>
-  <w:abstractNum w:abstractNumId="27" w15:restartNumberingAfterBreak="0">
+  <w:abstractNum w:abstractNumId="28" w15:restartNumberingAfterBreak="0">
     <w:nsid w:val="60073C73"/>
     <w:multiLevelType w:val="multilevel"/>
     <w:tmpl w:val="86B699F8"/>
@@ -27580,7 +28922,7 @@
       </w:rPr>
     </w:lvl>
   </w:abstractNum>
-  <w:abstractNum w:abstractNumId="28" w15:restartNumberingAfterBreak="0">
+  <w:abstractNum w:abstractNumId="29" w15:restartNumberingAfterBreak="0">
     <w:nsid w:val="60CD6BAA"/>
     <w:multiLevelType w:val="multilevel"/>
     <w:tmpl w:val="8632C480"/>
@@ -27701,7 +29043,7 @@
       </w:rPr>
     </w:lvl>
   </w:abstractNum>
-  <w:abstractNum w:abstractNumId="29" w15:restartNumberingAfterBreak="0">
+  <w:abstractNum w:abstractNumId="30" w15:restartNumberingAfterBreak="0">
     <w:nsid w:val="640C72AD"/>
     <w:multiLevelType w:val="multilevel"/>
     <w:tmpl w:val="4984AE50"/>
@@ -27823,7 +29165,7 @@
       </w:rPr>
     </w:lvl>
   </w:abstractNum>
-  <w:abstractNum w:abstractNumId="30" w15:restartNumberingAfterBreak="0">
+  <w:abstractNum w:abstractNumId="31" w15:restartNumberingAfterBreak="0">
     <w:nsid w:val="656815B9"/>
     <w:multiLevelType w:val="multilevel"/>
     <w:tmpl w:val="A1721860"/>
@@ -27938,7 +29280,7 @@
       </w:rPr>
     </w:lvl>
   </w:abstractNum>
-  <w:abstractNum w:abstractNumId="31" w15:restartNumberingAfterBreak="0">
+  <w:abstractNum w:abstractNumId="32" w15:restartNumberingAfterBreak="0">
     <w:nsid w:val="661A3861"/>
     <w:multiLevelType w:val="multilevel"/>
     <w:tmpl w:val="62001C66"/>
@@ -28051,7 +29393,7 @@
       </w:rPr>
     </w:lvl>
   </w:abstractNum>
-  <w:abstractNum w:abstractNumId="32" w15:restartNumberingAfterBreak="0">
+  <w:abstractNum w:abstractNumId="33" w15:restartNumberingAfterBreak="0">
     <w:nsid w:val="67AE5E4C"/>
     <w:multiLevelType w:val="hybridMultilevel"/>
     <w:tmpl w:val="4134F1FC"/>
@@ -28142,7 +29484,7 @@
       </w:pPr>
     </w:lvl>
   </w:abstractNum>
-  <w:abstractNum w:abstractNumId="33" w15:restartNumberingAfterBreak="0">
+  <w:abstractNum w:abstractNumId="34" w15:restartNumberingAfterBreak="0">
     <w:nsid w:val="69355970"/>
     <w:multiLevelType w:val="multilevel"/>
     <w:tmpl w:val="8632C480"/>
@@ -28263,7 +29605,7 @@
       </w:rPr>
     </w:lvl>
   </w:abstractNum>
-  <w:abstractNum w:abstractNumId="34" w15:restartNumberingAfterBreak="0">
+  <w:abstractNum w:abstractNumId="35" w15:restartNumberingAfterBreak="0">
     <w:nsid w:val="6C2F10A9"/>
     <w:multiLevelType w:val="multilevel"/>
     <w:tmpl w:val="9E687152"/>
@@ -28376,7 +29718,7 @@
       </w:rPr>
     </w:lvl>
   </w:abstractNum>
-  <w:abstractNum w:abstractNumId="35" w15:restartNumberingAfterBreak="0">
+  <w:abstractNum w:abstractNumId="36" w15:restartNumberingAfterBreak="0">
     <w:nsid w:val="6DF65589"/>
     <w:multiLevelType w:val="multilevel"/>
     <w:tmpl w:val="746A63BA"/>
@@ -28498,7 +29840,7 @@
       </w:rPr>
     </w:lvl>
   </w:abstractNum>
-  <w:abstractNum w:abstractNumId="36" w15:restartNumberingAfterBreak="0">
+  <w:abstractNum w:abstractNumId="37" w15:restartNumberingAfterBreak="0">
     <w:nsid w:val="71576C4A"/>
     <w:multiLevelType w:val="multilevel"/>
     <w:tmpl w:val="8632C480"/>
@@ -28619,7 +29961,7 @@
       </w:rPr>
     </w:lvl>
   </w:abstractNum>
-  <w:abstractNum w:abstractNumId="37" w15:restartNumberingAfterBreak="0">
+  <w:abstractNum w:abstractNumId="38" w15:restartNumberingAfterBreak="0">
     <w:nsid w:val="74F35F5C"/>
     <w:multiLevelType w:val="multilevel"/>
     <w:tmpl w:val="237CA80E"/>
@@ -28741,7 +30083,7 @@
       </w:rPr>
     </w:lvl>
   </w:abstractNum>
-  <w:abstractNum w:abstractNumId="38" w15:restartNumberingAfterBreak="0">
+  <w:abstractNum w:abstractNumId="39" w15:restartNumberingAfterBreak="0">
     <w:nsid w:val="79D07AEA"/>
     <w:multiLevelType w:val="hybridMultilevel"/>
     <w:tmpl w:val="8B34EAA2"/>
@@ -28855,121 +30197,124 @@
     </w:lvl>
   </w:abstractNum>
   <w:num w:numId="1" w16cid:durableId="618143563">
-    <w:abstractNumId w:val="5"/>
+    <w:abstractNumId w:val="6"/>
   </w:num>
   <w:num w:numId="2" w16cid:durableId="600382281">
-    <w:abstractNumId w:val="29"/>
+    <w:abstractNumId w:val="30"/>
   </w:num>
   <w:num w:numId="3" w16cid:durableId="1603222967">
+    <w:abstractNumId w:val="14"/>
+  </w:num>
+  <w:num w:numId="4" w16cid:durableId="1284507350">
+    <w:abstractNumId w:val="27"/>
+  </w:num>
+  <w:num w:numId="5" w16cid:durableId="906769519">
+    <w:abstractNumId w:val="23"/>
+  </w:num>
+  <w:num w:numId="6" w16cid:durableId="1847205343">
     <w:abstractNumId w:val="13"/>
   </w:num>
-  <w:num w:numId="4" w16cid:durableId="1284507350">
-    <w:abstractNumId w:val="26"/>
-  </w:num>
-  <w:num w:numId="5" w16cid:durableId="906769519">
-    <w:abstractNumId w:val="22"/>
-  </w:num>
-  <w:num w:numId="6" w16cid:durableId="1847205343">
-    <w:abstractNumId w:val="12"/>
-  </w:num>
   <w:num w:numId="7" w16cid:durableId="899172440">
-    <w:abstractNumId w:val="9"/>
+    <w:abstractNumId w:val="10"/>
   </w:num>
   <w:num w:numId="8" w16cid:durableId="1800104868">
     <w:abstractNumId w:val="4"/>
   </w:num>
   <w:num w:numId="9" w16cid:durableId="974601959">
-    <w:abstractNumId w:val="28"/>
+    <w:abstractNumId w:val="29"/>
   </w:num>
   <w:num w:numId="10" w16cid:durableId="1941525017">
-    <w:abstractNumId w:val="17"/>
+    <w:abstractNumId w:val="18"/>
   </w:num>
   <w:num w:numId="11" w16cid:durableId="2088572133">
-    <w:abstractNumId w:val="19"/>
+    <w:abstractNumId w:val="20"/>
   </w:num>
   <w:num w:numId="12" w16cid:durableId="965501830">
     <w:abstractNumId w:val="0"/>
   </w:num>
   <w:num w:numId="13" w16cid:durableId="787089513">
-    <w:abstractNumId w:val="36"/>
+    <w:abstractNumId w:val="37"/>
   </w:num>
   <w:num w:numId="14" w16cid:durableId="222109048">
-    <w:abstractNumId w:val="11"/>
+    <w:abstractNumId w:val="12"/>
   </w:num>
   <w:num w:numId="15" w16cid:durableId="158231439">
-    <w:abstractNumId w:val="32"/>
+    <w:abstractNumId w:val="33"/>
   </w:num>
   <w:num w:numId="16" w16cid:durableId="1631134824">
-    <w:abstractNumId w:val="6"/>
+    <w:abstractNumId w:val="7"/>
   </w:num>
   <w:num w:numId="17" w16cid:durableId="575168731">
-    <w:abstractNumId w:val="10"/>
+    <w:abstractNumId w:val="11"/>
   </w:num>
   <w:num w:numId="18" w16cid:durableId="1169323968">
     <w:abstractNumId w:val="1"/>
   </w:num>
   <w:num w:numId="19" w16cid:durableId="1384405840">
-    <w:abstractNumId w:val="37"/>
+    <w:abstractNumId w:val="38"/>
   </w:num>
   <w:num w:numId="20" w16cid:durableId="624310552">
-    <w:abstractNumId w:val="27"/>
+    <w:abstractNumId w:val="28"/>
   </w:num>
   <w:num w:numId="21" w16cid:durableId="296375331">
-    <w:abstractNumId w:val="14"/>
+    <w:abstractNumId w:val="15"/>
   </w:num>
   <w:num w:numId="22" w16cid:durableId="395907032">
-    <w:abstractNumId w:val="35"/>
+    <w:abstractNumId w:val="36"/>
   </w:num>
   <w:num w:numId="23" w16cid:durableId="971131391">
-    <w:abstractNumId w:val="16"/>
+    <w:abstractNumId w:val="17"/>
   </w:num>
   <w:num w:numId="24" w16cid:durableId="159084457">
-    <w:abstractNumId w:val="7"/>
+    <w:abstractNumId w:val="8"/>
   </w:num>
   <w:num w:numId="25" w16cid:durableId="1587152783">
+    <w:abstractNumId w:val="22"/>
+  </w:num>
+  <w:num w:numId="26" w16cid:durableId="1313438253">
     <w:abstractNumId w:val="21"/>
   </w:num>
-  <w:num w:numId="26" w16cid:durableId="1313438253">
-    <w:abstractNumId w:val="20"/>
-  </w:num>
   <w:num w:numId="27" w16cid:durableId="1638879200">
-    <w:abstractNumId w:val="31"/>
+    <w:abstractNumId w:val="32"/>
   </w:num>
   <w:num w:numId="28" w16cid:durableId="2135950913">
-    <w:abstractNumId w:val="30"/>
+    <w:abstractNumId w:val="31"/>
   </w:num>
   <w:num w:numId="29" w16cid:durableId="1314217500">
     <w:abstractNumId w:val="3"/>
   </w:num>
   <w:num w:numId="30" w16cid:durableId="1013066994">
-    <w:abstractNumId w:val="8"/>
+    <w:abstractNumId w:val="9"/>
   </w:num>
   <w:num w:numId="31" w16cid:durableId="10228127">
+    <w:abstractNumId w:val="26"/>
+  </w:num>
+  <w:num w:numId="32" w16cid:durableId="1206715644">
     <w:abstractNumId w:val="25"/>
   </w:num>
-  <w:num w:numId="32" w16cid:durableId="1206715644">
+  <w:num w:numId="33" w16cid:durableId="1622757717">
+    <w:abstractNumId w:val="39"/>
+  </w:num>
+  <w:num w:numId="34" w16cid:durableId="1170216453">
     <w:abstractNumId w:val="24"/>
   </w:num>
-  <w:num w:numId="33" w16cid:durableId="1622757717">
-    <w:abstractNumId w:val="38"/>
-  </w:num>
-  <w:num w:numId="34" w16cid:durableId="1170216453">
-    <w:abstractNumId w:val="23"/>
-  </w:num>
   <w:num w:numId="35" w16cid:durableId="1510749627">
-    <w:abstractNumId w:val="33"/>
+    <w:abstractNumId w:val="34"/>
   </w:num>
   <w:num w:numId="36" w16cid:durableId="1049113075">
     <w:abstractNumId w:val="2"/>
   </w:num>
   <w:num w:numId="37" w16cid:durableId="196814110">
-    <w:abstractNumId w:val="18"/>
+    <w:abstractNumId w:val="19"/>
   </w:num>
   <w:num w:numId="38" w16cid:durableId="2013485714">
-    <w:abstractNumId w:val="15"/>
+    <w:abstractNumId w:val="16"/>
   </w:num>
   <w:num w:numId="39" w16cid:durableId="1771267868">
-    <w:abstractNumId w:val="34"/>
+    <w:abstractNumId w:val="35"/>
+  </w:num>
+  <w:num w:numId="40" w16cid:durableId="1903590745">
+    <w:abstractNumId w:val="5"/>
   </w:num>
 </w:numbering>
 </file>
@@ -29373,7 +30718,7 @@
     <w:name w:val="Normal"/>
     <w:uiPriority w:val="1"/>
     <w:qFormat/>
-    <w:rsid w:val="00EB733D"/>
+    <w:rsid w:val="00D65DC3"/>
   </w:style>
   <w:style w:type="paragraph" w:styleId="Ttulo1">
     <w:name w:val="heading 1"/>

</xml_diff>